<commit_message>
Add docx and pdf for Representation
</commit_message>
<xml_diff>
--- a/Representation/Representation.docx
+++ b/Representation/Representation.docx
@@ -7,39 +7,51 @@
         <w:pStyle w:val="Title"/>
       </w:pPr>
       <w:r>
-        <w:t xml:space="preserve">Entertainment</w:t>
-      </w:r>
-      <w:r>
-        <w:t xml:space="preserve"> </w:t>
-      </w:r>
-      <w:r>
         <w:t xml:space="preserve">Law</w:t>
       </w:r>
+      <w:r>
+        <w:t xml:space="preserve"> </w:t>
+      </w:r>
+      <w:r>
+        <w:t xml:space="preserve">&amp;</w:t>
+      </w:r>
+      <w:r>
+        <w:t xml:space="preserve"> </w:t>
+      </w:r>
+      <w:r>
+        <w:t xml:space="preserve">Business</w:t>
+      </w:r>
+      <w:r>
+        <w:t xml:space="preserve"> </w:t>
+      </w:r>
+      <w:r>
+        <w:t xml:space="preserve">For</w:t>
+      </w:r>
+      <w:r>
+        <w:t xml:space="preserve"> </w:t>
+      </w:r>
+      <w:r>
+        <w:t xml:space="preserve">Artists</w:t>
+      </w:r>
     </w:p>
     <w:p>
       <w:pPr>
         <w:pStyle w:val="Subtitle"/>
       </w:pPr>
       <w:r>
-        <w:t xml:space="preserve">Lawyers</w:t>
-      </w:r>
-      <w:r>
-        <w:t xml:space="preserve"> </w:t>
-      </w:r>
-      <w:r>
-        <w:t xml:space="preserve">For</w:t>
-      </w:r>
-      <w:r>
-        <w:t xml:space="preserve"> </w:t>
-      </w:r>
-      <w:r>
-        <w:t xml:space="preserve">The</w:t>
-      </w:r>
-      <w:r>
-        <w:t xml:space="preserve"> </w:t>
-      </w:r>
-      <w:r>
-        <w:t xml:space="preserve">Talent</w:t>
+        <w:t xml:space="preserve">Art</w:t>
+      </w:r>
+      <w:r>
+        <w:t xml:space="preserve"> </w:t>
+      </w:r>
+      <w:r>
+        <w:t xml:space="preserve">Biz</w:t>
+      </w:r>
+      <w:r>
+        <w:t xml:space="preserve"> </w:t>
+      </w:r>
+      <w:r>
+        <w:t xml:space="preserve">Law</w:t>
       </w:r>
     </w:p>
     <w:p>
@@ -60,10 +72,10 @@
       <w:pPr>
         <w:pStyle w:val="Heading1"/>
       </w:pPr>
-      <w:bookmarkStart w:id="21" w:name="lawyers-for-the-talent"/>
+      <w:bookmarkStart w:id="21" w:name="law-business-for-artists"/>
       <w:bookmarkEnd w:id="21"/>
       <w:r>
-        <w:t xml:space="preserve">Lawyers For The Talent</w:t>
+        <w:t xml:space="preserve">Law &amp; Business For Artists</w:t>
       </w:r>
     </w:p>
     <w:p>
@@ -423,23 +435,6 @@
       </w:hyperlink>
     </w:p>
     <w:p>
-      <w:pPr>
-        <w:pStyle w:val="Compact"/>
-        <w:numPr>
-          <w:numId w:val="1003"/>
-          <w:ilvl w:val="0"/>
-        </w:numPr>
-      </w:pPr>
-      <w:hyperlink r:id="rId37">
-        <w:r>
-          <w:rPr>
-            <w:rStyle w:val="Link"/>
-          </w:rPr>
-          <w:t xml:space="preserve">case on Westlaw</w:t>
-        </w:r>
-      </w:hyperlink>
-    </w:p>
-    <w:p>
       <w:r>
         <w:t xml:space="preserve">BERNARD J. FRIED, J.</w:t>
       </w:r>
@@ -527,8 +522,8 @@
       <w:pPr>
         <w:pStyle w:val="Heading3"/>
       </w:pPr>
-      <w:bookmarkStart w:id="38" w:name="i.-first-cause-of-action"/>
-      <w:bookmarkEnd w:id="38"/>
+      <w:bookmarkStart w:id="37" w:name="i.-first-cause-of-action"/>
+      <w:bookmarkEnd w:id="37"/>
       <w:r>
         <w:rPr>
           <w:i/>
@@ -645,8 +640,8 @@
       <w:pPr>
         <w:pStyle w:val="Heading3"/>
       </w:pPr>
-      <w:bookmarkStart w:id="39" w:name="ii.-second-through-seventh-causes-of-action"/>
-      <w:bookmarkEnd w:id="39"/>
+      <w:bookmarkStart w:id="38" w:name="ii.-second-through-seventh-causes-of-action"/>
+      <w:bookmarkEnd w:id="38"/>
       <w:r>
         <w:rPr>
           <w:i/>
@@ -755,8 +750,8 @@
       <w:pPr>
         <w:pStyle w:val="Heading3"/>
       </w:pPr>
-      <w:bookmarkStart w:id="40" w:name="notes-on-peter-lampack-agency-inc.-v.-grimes"/>
-      <w:bookmarkEnd w:id="40"/>
+      <w:bookmarkStart w:id="39" w:name="notes-on-peter-lampack-agency-inc.-v.-grimes"/>
+      <w:bookmarkEnd w:id="39"/>
       <w:r>
         <w:t xml:space="preserve">Notes on</w:t>
       </w:r>
@@ -795,7 +790,7 @@
         <w:pStyle w:val="BlockQuote"/>
       </w:pPr>
       <w:r>
-        <w:t xml:space="preserve">[T]he Author hereby grants to the Publisher the exclusive right and option to publish . . . her next book-length work of fiction . . . . The Publisher shall have a period of thirty (30) days after receipt by the Publisher of the notification from the Author or her agent of the Author's desire to commence negotiation concerning such next book-length work of fiction within which to notify the Author whether it desires to publish such work and to negotiate the terms and conditions of such publication.</w:t>
+        <w:t xml:space="preserve">[T]he Author hereby grants to the Publisher the exclusive right and option to publish … her next book-length work of fiction . . . . The Publisher shall have a period of thirty (30) days after receipt by the Publisher of the notification from the Author or her agent of the Author's desire to commence negotiation concerning such next book-length work of fiction within which to notify the Author whether it desires to publish such work and to negotiate the terms and conditions of such publication.</w:t>
       </w:r>
     </w:p>
     <w:p>
@@ -944,7 +939,7 @@
           <w:ilvl w:val="0"/>
         </w:numPr>
       </w:pPr>
-      <w:hyperlink r:id="rId41">
+      <w:hyperlink r:id="rId40">
         <w:r>
           <w:rPr>
             <w:rStyle w:val="Link"/>
@@ -967,7 +962,7 @@
           <w:ilvl w:val="0"/>
         </w:numPr>
       </w:pPr>
-      <w:hyperlink r:id="rId42">
+      <w:hyperlink r:id="rId41">
         <w:r>
           <w:rPr>
             <w:rStyle w:val="Link"/>
@@ -986,8 +981,8 @@
       <w:pPr>
         <w:pStyle w:val="Heading4"/>
       </w:pPr>
-      <w:bookmarkStart w:id="43" w:name="the-interminable-agency-clause-1"/>
-      <w:bookmarkEnd w:id="43"/>
+      <w:bookmarkStart w:id="42" w:name="the-interminable-agency-clause-1"/>
+      <w:bookmarkEnd w:id="42"/>
       <w:r>
         <w:t xml:space="preserve">The Interminable Agency Clause</w:t>
       </w:r>
@@ -1030,8 +1025,8 @@
       <w:pPr>
         <w:pStyle w:val="Heading2"/>
       </w:pPr>
-      <w:bookmarkStart w:id="44" w:name="hollywood-representation"/>
-      <w:bookmarkEnd w:id="44"/>
+      <w:bookmarkStart w:id="43" w:name="hollywood-representation"/>
+      <w:bookmarkEnd w:id="43"/>
       <w:r>
         <w:t xml:space="preserve">Hollywood Representation</w:t>
       </w:r>
@@ -1098,8 +1093,8 @@
       <w:pPr>
         <w:pStyle w:val="Heading3"/>
       </w:pPr>
-      <w:bookmarkStart w:id="45" w:name="new-yorks-employment-agent-regulation"/>
-      <w:bookmarkEnd w:id="45"/>
+      <w:bookmarkStart w:id="44" w:name="new-yorks-employment-agent-regulation"/>
+      <w:bookmarkEnd w:id="44"/>
       <w:r>
         <w:t xml:space="preserve">New York’s Employment Agent Regulation</w:t>
       </w:r>
@@ -1127,7 +1122,7 @@
       </w:r>
     </w:p>
     <w:p>
-      <w:hyperlink r:id="rId46">
+      <w:hyperlink r:id="rId45">
         <w:r>
           <w:rPr>
             <w:rStyle w:val="Link"/>
@@ -1145,192 +1140,192 @@
       <w:pPr>
         <w:pStyle w:val="Heading3"/>
       </w:pPr>
-      <w:bookmarkStart w:id="47" w:name="mandel-v.-liebman"/>
+      <w:bookmarkStart w:id="46" w:name="mandel-v.-liebman"/>
+      <w:bookmarkEnd w:id="46"/>
+      <w:r>
+        <w:rPr>
+          <w:i/>
+        </w:rPr>
+        <w:t xml:space="preserve">Mandel v. Liebman</w:t>
+      </w:r>
+    </w:p>
+    <w:p>
+      <w:bookmarkStart w:id="47" w:name="new-york-supreme-court-1951"/>
       <w:bookmarkEnd w:id="47"/>
       <w:r>
-        <w:rPr>
-          <w:i/>
-        </w:rPr>
-        <w:t xml:space="preserve">Mandel v. Liebman</w:t>
-      </w:r>
-    </w:p>
-    <w:p>
-      <w:bookmarkStart w:id="48" w:name="new-york-supreme-court-1951"/>
+        <w:t xml:space="preserve">New York Supreme Court (1951)</w:t>
+      </w:r>
+    </w:p>
+    <w:p>
+      <w:r>
+        <w:t xml:space="preserve">Louis Mandel brought an action against Max Liebman to collect commission allegedly due under contract whereby plaintiff Mandel agreed to act as defendant Liebman's personal representative and manager. The Court … dismissed the complaint at close of plaintiff Mandel's evidence and entered judgment for defendant Liebman, which judgment was affirmed by [the appellate court] and plaintiff Mandel appealed. The Court of Appeals, Conway, J., held, inter alia, that the contract was not unconscionable and void.</w:t>
+      </w:r>
+    </w:p>
+    <w:p>
+      <w:r>
+        <w:t xml:space="preserve">Reversed and new trial granted.</w:t>
+      </w:r>
+    </w:p>
+    <w:p>
+      <w:r>
+        <w:rPr>
+          <w:b/>
+        </w:rPr>
+        <w:t xml:space="preserve">Opinion</w:t>
+      </w:r>
+    </w:p>
+    <w:p>
+      <w:r>
+        <w:t xml:space="preserve">CONWAY, Judge (edited passim)</w:t>
+      </w:r>
+    </w:p>
+    <w:p>
+      <w:r>
+        <w:t xml:space="preserve">The defendant Max Liebman is an author, writer and director in the entertainment world. The plaintiff Louis Mandel is an attorney who devotes himself to the business of acting as personal representative, advisor and manager for persons engaged in the entertainment world. On May 8, 1946, they entered into a written contract whereby Liebman (the talent) agreed to employ attorney Mandel 'as his personal representative and manager' for a term of five years. Liebman agreed to pay to Mandel, as compensation, 10% of all his earnings during the term of the contract, and thereafter on earnings from employments commenced during the term of the contract and continued or renewed or resumed beyond the term of the contract.…</w:t>
+      </w:r>
+    </w:p>
+    <w:p>
+      <w:r>
+        <w:t xml:space="preserve">Soon after several disputes arose about business records which Mandel refused to return to Liebman because Liebman had failed to pay the percentage of earnings agreed upon in the contract of May 8, 1946. Defendant then obtained an order of Special Term, dated February 17, 1947, in a summary turnover proceeding, directing plaintiff to turn over the papers to defendant.</w:t>
+      </w:r>
+    </w:p>
+    <w:p>
+      <w:r>
+        <w:t xml:space="preserve">Mandel commenced this action to recover the compensation allegedly due him for the period from May 8, 1948, to May 8, 1949, under the contract of May 8, 1946.</w:t>
+      </w:r>
+    </w:p>
+    <w:p>
+      <w:r>
+        <w:t xml:space="preserve">The action was dismissed on the merits at the close of Mandel's case upon the grounds of the relationship of attorney and client between plaintiff and defendant. The Trial Justice presumably was relying upon the rule that a client who has signed a retainer agreement with respect to some matter in controversy may discharge the attorney at any time, with or without cause, and relegate the attorney to a quantum meruit action for his services to the time of the discharge.… The court also found that the specific business records at issue had come into Mandel's possession in the course of an attorney-client relationship.</w:t>
+      </w:r>
+    </w:p>
+    <w:p>
+      <w:r>
+        <w:t xml:space="preserve">The [appellate court] affirmed the judgment dismissing the complaint, but on a ground different from that advanced by the trial court. The [appellate court] held that the original contract of May 8, 1946 … 'was void and unconscionable and against public policy'. In reaching that conclusion, the court pointed out that, under the original contract of May 8, 1946, Mandel was not required to render any services to Liebman; that Mandel had introduced no proof of the rendition of any services to Liebman; and yet Liebman was required to pay to Mandel ‘what might be called a tribute in perpetuity.’…</w:t>
+      </w:r>
+    </w:p>
+    <w:p>
+      <w:r>
+        <w:t xml:space="preserve">It is apparent that the majority, in holding the contracts to be ‘unconscionable’, thought that the obligations assumed thereunder by the parties were so shockingly disproportionate that they could not be enforced. It is commonplace, of course, that adult persons, suffering from no disabilities, have complete freedom of contract and that the courts will not inquire into the adequacy of the consideration. “If a person chooses to make an extravagent promise for an inadequate consideration, it is his own affair." 8 Holdworth, History of English Law.…</w:t>
+      </w:r>
+    </w:p>
+    <w:p>
+      <w:r>
+        <w:t xml:space="preserve">Despite the general rule, courts sometimes look to the adequacy of the consideration in order to determine whether the bargain provided for is so grossly unreasonable or unconscionable in the light of the mores and business practices of the time and place as to be unenforcible according to its literal terms.… It has been suggested that an unconscionable contract is one such as no man in his senses and not under a delusion would make on the one hand, and as no honest or fair man would accept, on the other.… The inequality … must be so strong and manifest as to shock the conscience and confound the judgment of any man of common sense.</w:t>
+      </w:r>
+    </w:p>
+    <w:p>
+      <w:r>
+        <w:t xml:space="preserve">There might be some force to the claim of unconscionability in the case at bar if the contract could properly be construed as was done by the majority in the Appellate Division. That court held that under the express terms of the contract of May 8, 1946, Mandel was not required to render any services to Liebman. We do not think that that is a permissible construction under our decisions. See</w:t>
+      </w:r>
+      <w:r>
+        <w:t xml:space="preserve"> </w:t>
+      </w:r>
+      <w:r>
+        <w:rPr>
+          <w:i/>
+        </w:rPr>
+        <w:t xml:space="preserve">Wood v. Lucy, Lady Duff-Gordon</w:t>
+      </w:r>
+      <w:r>
+        <w:t xml:space="preserve">.</w:t>
+      </w:r>
+    </w:p>
+    <w:p>
+      <w:r>
+        <w:t xml:space="preserve">Here, the contract provides that it is mutually agreed by the parties … that the Liebman 'hereby employs' Mandel 'as his personal representative and manager to use his ability and experience as such manager and personal representative in the guidance and furtherance' of Liebman's career and 'to advise him in connection with all offers of employment and contracts for services, and conclude for him such contracts.' Thus, there is a clear implication that Mandel was required to do that for which he was employed. Even if the contract had merely provided that Mandel was employed 'as personal representative and manager,' with no further description of his duties, that would have been sufficient, for it could be shown that to these parties, in a specialized field with it own peculiar customs and usages, that phrase was enough to measure the entire extent of Mandel's required services.</w:t>
+      </w:r>
+    </w:p>
+    <w:p>
+      <w:r>
+        <w:t xml:space="preserve">The provision in the contract that Mandel ‘shall only devote as much time and attention to the activities and affairs' of Liebman ‘as the opinion and judgment’ of Mandel ‘deems necessary’ must be given a reasonable interpretation consonant with the purpose of the contract. It would be an unnatural and bizarre construction of the document to hold that that provision was intended to excuse plaintiff from any obligation to render service under the contract, while continuing to reap benefits thereunder. The provision seems merely to constitute an attempt on the part of Mandel to protect himself from excessive and unreasonable demands upon his time.</w:t>
+      </w:r>
+    </w:p>
+    <w:p>
+      <w:r>
+        <w:t xml:space="preserve">See</w:t>
+      </w:r>
+      <w:r>
+        <w:t xml:space="preserve"> </w:t>
+      </w:r>
+      <w:r>
+        <w:rPr>
+          <w:i/>
+        </w:rPr>
+        <w:t xml:space="preserve">Meyers v. Nolan</w:t>
+      </w:r>
+      <w:r>
+        <w:t xml:space="preserve"> </w:t>
+      </w:r>
+      <w:r>
+        <w:t xml:space="preserve">… where it was said:</w:t>
+      </w:r>
+    </w:p>
+    <w:p>
+      <w:pPr>
+        <w:pStyle w:val="BlockQuote"/>
+      </w:pPr>
+      <w:r>
+        <w:t xml:space="preserve">The fact that the contract provided that the managers could devote as much time to defendant's affairs as they deemed necessary does not destroy its mutuality. The very nature of the business of the parties was such that representation of other actors was to be expected. The clause was evidently inserted to avoid any misunderstanding on the subject and to more clearly define the rights and obligations of the managers.</w:t>
+      </w:r>
+    </w:p>
+    <w:p>
+      <w:r>
+        <w:t xml:space="preserve">Of course, as Liebman urges, it is theoretically possible that Mandel, under this provision, could deem it necessary to devote no time to the activities and affairs of defendant, but in that event, it is clear that Mandel would not be performing the contract but would be breaching it and foregoing his right to compensation.</w:t>
+      </w:r>
+    </w:p>
+    <w:p>
+      <w:r>
+        <w:t xml:space="preserve">Since Mandel, as we hold, was required to render some service to Liebman under the contract, it cannot be said that the contract was unconscionable. Liebman was the best judge of the necessity and worth of Mandel's services, and of the price he wished to pay to obtain them. In return for Mandel's contractual obligation to render such services, Liebman agreed to pay as compensation an amount based upon a percentage of his earnings. It is not for the court to decide whether Liebman made a good or bad bargain. We fail to see how the contract can be described as one “such as no man in his senses … would make” and “no honest or fair man would accept” … or one which would ‘shock the conscience and confound the judgment of any man of common sense’ … or even one which is ‘so extreme as to appear unconscionable according to the mores and business practices of the time and place’ … particularly since, as we are told, without denial the contract of May 8, 1946, is similar in most respects to contracts in current and general use in the entertainment industry.</w:t>
+      </w:r>
+    </w:p>
+    <w:p>
+      <w:r>
+        <w:t xml:space="preserve">There is thus no need at this time to discuss the measure of compensation provided in the contract which the Appellate Division characterized as ‘a tribute in perpetuity.’</w:t>
+      </w:r>
+    </w:p>
+    <w:p>
+      <w:r>
+        <w:t xml:space="preserve">Finally, we do not think that the contract of May 8, 1946, at least upon its face, may be held to be a retainer agreement between attorney and client with respect to some matter in controversy under which the client may discharge the attorney at any time, with or without cause, and relegate the attorney to an action for his services to the time of discharge.…</w:t>
+      </w:r>
+    </w:p>
+    <w:p>
+      <w:r>
+        <w:t xml:space="preserve">Here, Mandel was employed as Liebman's personal representative and manager, a position which might well have been filled by a nonlawyer. As a lawyer, Mandel might be called upon to use his legal training in handling Liebman's affairs, but that is not sufficient, as a matter of law, to transform an otherwise binding contract of employment into a contract at will on the part of the employer. An attorney, like any other man, may enter into a contract of employment which can be enforced against the employer, and that is so even though the employment may envisage the exercise of his legal skills and ability.…</w:t>
+      </w:r>
+    </w:p>
+    <w:p>
+      <w:r>
+        <w:t xml:space="preserve">Likewise, it cannot be said as matter of law that the contract was illegal and void for the reason that Mandel … was conducting a theatrical employment agency without a license therefor. By express exemption … a person engaged in the business of managing ‘entertainments, exhibitions or performances, or the artists or attractions constituting the same, where such business only incidentally involves the seeking of employment therefor’ is not required to be licensed. As noted, Mandel was employed as Liebman's 'personal representative and manager'. It was specifically provided that:</w:t>
+      </w:r>
+    </w:p>
+    <w:p>
+      <w:pPr>
+        <w:pStyle w:val="BlockQuote"/>
+      </w:pPr>
+      <w:r>
+        <w:t xml:space="preserve">this contract does not in any way contemplate that the second party (Mandel) shall act as agent for the purpose of procuring further contracts or work’ for Liebman, the plaintiff was ‘not required in any way to procure’ such contracts or work, and that in the event Liebman ‘needs additional employment or work then an agent shall be employed by the second party (Liebman) to procure such employment, and the services of said agent shall be separately paid for’ by Liebman.</w:t>
+      </w:r>
+    </w:p>
+    <w:p>
+      <w:r>
+        <w:t xml:space="preserve">The judgments below should be reversed and a new trial granted, with costs to abide the event.</w:t>
+      </w:r>
+    </w:p>
+    <w:p>
+      <w:pPr>
+        <w:pStyle w:val="Heading3"/>
+      </w:pPr>
+      <w:bookmarkStart w:id="48" w:name="california-talent-agencies-act"/>
       <w:bookmarkEnd w:id="48"/>
       <w:r>
-        <w:t xml:space="preserve">New York Supreme Court (1951)</w:t>
-      </w:r>
-    </w:p>
-    <w:p>
-      <w:r>
-        <w:t xml:space="preserve">Louis Mandel brought an action against Max Liebman to collect commission allegedly due under contract whereby plaintiff Mandel agreed to act as defendant Liebman's personal representative and manager. The Court … dismissed the complaint at close of plaintiff Mandel's evidence and entered judgment for defendant Liebman, which judgment was affirmed by [the appellate court] and plaintiff Mandel appealed. The Court of Appeals, Conway, J., held, inter alia, that the contract was not unconscionable and void.</w:t>
-      </w:r>
-    </w:p>
-    <w:p>
-      <w:r>
-        <w:t xml:space="preserve">Reversed and new trial granted.</w:t>
-      </w:r>
-    </w:p>
-    <w:p>
-      <w:r>
-        <w:rPr>
-          <w:b/>
-        </w:rPr>
-        <w:t xml:space="preserve">Opinion</w:t>
-      </w:r>
-    </w:p>
-    <w:p>
-      <w:r>
-        <w:t xml:space="preserve">CONWAY, Judge (edited passim)</w:t>
-      </w:r>
-    </w:p>
-    <w:p>
-      <w:r>
-        <w:t xml:space="preserve">The defendant Max Liebman is an author, writer and director in the entertainment world. The plaintiff Louis Mandel is an attorney who devotes himself to the business of acting as personal representative, advisor and manager for persons engaged in the entertainment world. On May 8, 1946, they entered into a written contract whereby Liebman (the talent) agreed to employ attorney Mandel 'as his personal representative and manager' for a term of five years. Liebman agreed to pay to Mandel, as compensation, 10% of all his earnings during the term of the contract, and thereafter on earnings from employments commenced during the term of the contract and continued or renewed or resumed beyond the term of the contract.…</w:t>
-      </w:r>
-    </w:p>
-    <w:p>
-      <w:r>
-        <w:t xml:space="preserve">Soon after several disputes arose about business records which Mandel refused to return to Liebman because Liebman had failed to pay the percentage of earnings agreed upon in the contract of May 8, 1946. Defendant then obtained an order of Special Term, dated February 17, 1947, in a summary turnover proceeding, directing plaintiff to turn over the papers to defendant.</w:t>
-      </w:r>
-    </w:p>
-    <w:p>
-      <w:r>
-        <w:t xml:space="preserve">Mandel commenced this action to recover the compensation allegedly due him for the period from May 8, 1948, to May 8, 1949, under the contract of May 8, 1946.</w:t>
-      </w:r>
-    </w:p>
-    <w:p>
-      <w:r>
-        <w:t xml:space="preserve">The action was dismissed on the merits at the close of Mandel's case upon the grounds of the relationship of attorney and client between plaintiff and defendant. The Trial Justice presumably was relying upon the rule that a client who has signed a retainer agreement with respect to some matter in controversy may discharge the attorney at any time, with or without cause, and relegate the attorney to a quantum meruit action for his services to the time of the discharge.… The court also found that the specific business records at issue had come into Mandel's possession in the course of an attorney-client relationship.</w:t>
-      </w:r>
-    </w:p>
-    <w:p>
-      <w:r>
-        <w:t xml:space="preserve">The [appellate court] affirmed the judgment dismissing the complaint, but on a ground different from that advanced by the trial court. The [appellate court] held that the original contract of May 8, 1946 … 'was void and unconscionable and against public policy'. In reaching that conclusion, the court pointed out that, under the original contract of May 8, 1946, Mandel was not required to render any services to Liebman; that Mandel had introduced no proof of the rendition of any services to Liebman; and yet Liebman was required to pay to Mandel ‘what might be called a tribute in perpetuity.’…</w:t>
-      </w:r>
-    </w:p>
-    <w:p>
-      <w:r>
-        <w:t xml:space="preserve">It is apparent that the majority, in holding the contracts to be ‘unconscionable’, thought that the obligations assumed thereunder by the parties were so shockingly disproportionate that they could not be enforced. It is commonplace, of course, that adult persons, suffering from no disabilities, have complete freedom of contract and that the courts will not inquire into the adequacy of the consideration. “If a person chooses to make an extravagent promise for an inadequate consideration, it is his own affair." 8 Holdworth, History of English Law.…</w:t>
-      </w:r>
-    </w:p>
-    <w:p>
-      <w:r>
-        <w:t xml:space="preserve">Despite the general rule, courts sometimes look to the adequacy of the consideration in order to determine whether the bargain provided for is so grossly unreasonable or unconscionable in the light of the mores and business practices of the time and place as to be unenforcible according to its literal terms.… It has been suggested that an unconscionable contract is one such as no man in his senses and not under a delusion would make on the one hand, and as no honest or fair man would accept, on the other.… The inequality … must be so strong and manifest as to shock the conscience and confound the judgment of any man of common sense.</w:t>
-      </w:r>
-    </w:p>
-    <w:p>
-      <w:r>
-        <w:t xml:space="preserve">There might be some force to the claim of unconscionability in the case at bar if the contract could properly be construed as was done by the majority in the Appellate Division. That court held that under the express terms of the contract of May 8, 1946, Mandel was not required to render any services to Liebman. We do not think that that is a permissible construction under our decisions. See</w:t>
-      </w:r>
-      <w:r>
-        <w:t xml:space="preserve"> </w:t>
-      </w:r>
-      <w:r>
-        <w:rPr>
-          <w:i/>
-        </w:rPr>
-        <w:t xml:space="preserve">Wood v. Lucy, Lady Duff-Gordon</w:t>
-      </w:r>
-      <w:r>
-        <w:t xml:space="preserve">.</w:t>
-      </w:r>
-    </w:p>
-    <w:p>
-      <w:r>
-        <w:t xml:space="preserve">Here, the contract provides that it is mutually agreed by the parties … that the Liebman 'hereby employs' Mandel 'as his personal representative and manager to use his ability and experience as such manager and personal representative in the guidance and furtherance' of Liebman's career and 'to advise him in connection with all offers of employment and contracts for services, and conclude for him such contracts.' Thus, there is a clear implication that Mandel was required to do that for which he was employed. Even if the contract had merely provided that Mandel was employed 'as personal representative and manager,' with no further description of his duties, that would have been sufficient, for it could be shown that to these parties, in a specialized field with it own peculiar customs and usages, that phrase was enough to measure the entire extent of Mandel's required services.</w:t>
-      </w:r>
-    </w:p>
-    <w:p>
-      <w:r>
-        <w:t xml:space="preserve">The provision in the contract that Mandel ‘shall only devote as much time and attention to the activities and affairs' of Liebman ‘as the opinion and judgment’ of Mandel ‘deems necessary’ must be given a reasonable interpretation consonant with the purpose of the contract. It would be an unnatural and bizarre construction of the document to hold that that provision was intended to excuse plaintiff from any obligation to render service under the contract, while continuing to reap benefits thereunder. The provision seems merely to constitute an attempt on the part of Mandel to protect himself from excessive and unreasonable demands upon his time.</w:t>
-      </w:r>
-    </w:p>
-    <w:p>
-      <w:r>
-        <w:t xml:space="preserve">See</w:t>
-      </w:r>
-      <w:r>
-        <w:t xml:space="preserve"> </w:t>
-      </w:r>
-      <w:r>
-        <w:rPr>
-          <w:i/>
-        </w:rPr>
-        <w:t xml:space="preserve">Meyers v. Nolan</w:t>
-      </w:r>
-      <w:r>
-        <w:t xml:space="preserve"> </w:t>
-      </w:r>
-      <w:r>
-        <w:t xml:space="preserve">… where it was said:</w:t>
-      </w:r>
-    </w:p>
-    <w:p>
-      <w:pPr>
-        <w:pStyle w:val="BlockQuote"/>
-      </w:pPr>
-      <w:r>
-        <w:t xml:space="preserve">The fact that the contract provided that the managers could devote as much time to defendant's affairs as they deemed necessary does not destroy its mutuality. The very nature of the business of the parties was such that representation of other actors was to be expected. The clause was evidently inserted to avoid any misunderstanding on the subject and to more clearly define the rights and obligations of the managers.</w:t>
-      </w:r>
-    </w:p>
-    <w:p>
-      <w:r>
-        <w:t xml:space="preserve">Of course, as Liebman urges, it is theoretically possible that Mandel, under this provision, could deem it necessary to devote no time to the activities and affairs of defendant, but in that event, it is clear that Mandel would not be performing the contract but would be breaching it and foregoing his right to compensation.</w:t>
-      </w:r>
-    </w:p>
-    <w:p>
-      <w:r>
-        <w:t xml:space="preserve">Since Mandel, as we hold, was required to render some service to Liebman under the contract, it cannot be said that the contract was unconscionable. Liebman was the best judge of the necessity and worth of Mandel's services, and of the price he wished to pay to obtain them. In return for Mandel's contractual obligation to render such services, Liebman agreed to pay as compensation an amount based upon a percentage of his earnings. It is not for the court to decide whether Liebman made a good or bad bargain. We fail to see how the contract can be described as one “such as no man in his senses … would make” and “no honest or fair man would accept” … or one which would ‘shock the conscience and confound the judgment of any man of common sense’ … or even one which is ‘so extreme as to appear unconscionable according to the mores and business practices of the time and place’ … particularly since, as we are told, without denial the contract of May 8, 1946, is similar in most respects to contracts in current and general use in the entertainment industry.</w:t>
-      </w:r>
-    </w:p>
-    <w:p>
-      <w:r>
-        <w:t xml:space="preserve">There is thus no need at this time to discuss the measure of compensation provided in the contract which the Appellate Division characterized as ‘a tribute in perpetuity.’</w:t>
-      </w:r>
-    </w:p>
-    <w:p>
-      <w:r>
-        <w:t xml:space="preserve">Finally, we do not think that the contract of May 8, 1946, at least upon its face, may be held to be a retainer agreement between attorney and client with respect to some matter in controversy under which the client may discharge the attorney at any time, with or without cause, and relegate the attorney to an action for his services to the time of discharge.…</w:t>
-      </w:r>
-    </w:p>
-    <w:p>
-      <w:r>
-        <w:t xml:space="preserve">Here, Mandel was employed as Liebman's personal representative and manager, a position which might well have been filled by a nonlawyer. As a lawyer, Mandel might be called upon to use his legal training in handling Liebman's affairs, but that is not sufficient, as a matter of law, to transform an otherwise binding contract of employment into a contract at will on the part of the employer. An attorney, like any other man, may enter into a contract of employment which can be enforced against the employer, and that is so even though the employment may envisage the exercise of his legal skills and ability.…</w:t>
-      </w:r>
-    </w:p>
-    <w:p>
-      <w:r>
-        <w:t xml:space="preserve">Likewise, it cannot be said as matter of law that the contract was illegal and void for the reason that Mandel … was conducting a theatrical employment agency without a license therefor. By express exemption … a person engaged in the business of managing ‘entertainments, exhibitions or performances, or the artists or attractions constituting the same, where such business only incidentally involves the seeking of employment therefor’ is not required to be licensed. As noted, Mandel was employed as Liebman's 'personal representative and manager'. It was specifically provided that:</w:t>
-      </w:r>
-    </w:p>
-    <w:p>
-      <w:pPr>
-        <w:pStyle w:val="BlockQuote"/>
-      </w:pPr>
-      <w:r>
-        <w:t xml:space="preserve">this contract does not in any way contemplate that the second party (Mandel) shall act as agent for the purpose of procuring further contracts or work’ for Liebman, the plaintiff was ‘not required in any way to procure’ such contracts or work, and that in the event Liebman ‘needs additional employment or work then an agent shall be employed by the second party (Liebman) to procure such employment, and the services of said agent shall be separately paid for’ by Liebman.</w:t>
-      </w:r>
-    </w:p>
-    <w:p>
-      <w:r>
-        <w:t xml:space="preserve">The judgments below should be reversed and a new trial granted, with costs to abide the event.</w:t>
-      </w:r>
-    </w:p>
-    <w:p>
-      <w:pPr>
-        <w:pStyle w:val="Heading3"/>
-      </w:pPr>
-      <w:bookmarkStart w:id="49" w:name="california-talent-agencies-act"/>
+        <w:t xml:space="preserve">California Talent Agencies Act</w:t>
+      </w:r>
+    </w:p>
+    <w:p>
+      <w:bookmarkStart w:id="49" w:name="of-the-california-labor-code"/>
       <w:bookmarkEnd w:id="49"/>
       <w:r>
-        <w:t xml:space="preserve">California Talent Agencies Act</w:t>
-      </w:r>
-    </w:p>
-    <w:p>
-      <w:bookmarkStart w:id="50" w:name="of-the-california-labor-code"/>
-      <w:bookmarkEnd w:id="50"/>
-      <w:r>
         <w:t xml:space="preserve">§§ 1700.23-1700.47 of the California Labor Code</w:t>
       </w:r>
     </w:p>
@@ -1341,7 +1336,7 @@
       <w:r>
         <w:t xml:space="preserve"> </w:t>
       </w:r>
-      <w:hyperlink r:id="rId51">
+      <w:hyperlink r:id="rId50">
         <w:r>
           <w:rPr>
             <w:rStyle w:val="Link"/>
@@ -1354,7 +1349,7 @@
       </w:r>
     </w:p>
     <w:p>
-      <w:hyperlink r:id="rId52">
+      <w:hyperlink r:id="rId51">
         <w:r>
           <w:rPr>
             <w:rStyle w:val="Link"/>
@@ -1404,25 +1399,25 @@
       <w:pPr>
         <w:pStyle w:val="Heading3"/>
       </w:pPr>
-      <w:bookmarkStart w:id="53" w:name="representation-1"/>
+      <w:bookmarkStart w:id="52" w:name="representation-1"/>
+      <w:bookmarkEnd w:id="52"/>
+      <w:r>
+        <w:t xml:space="preserve">Representation</w:t>
+      </w:r>
+    </w:p>
+    <w:p>
+      <w:pPr>
+        <w:pStyle w:val="Heading2"/>
+      </w:pPr>
+      <w:bookmarkStart w:id="53" w:name="marathon-entertainment-inc.-v.-blasi"/>
       <w:bookmarkEnd w:id="53"/>
       <w:r>
-        <w:t xml:space="preserve">Representation</w:t>
-      </w:r>
-    </w:p>
-    <w:p>
-      <w:pPr>
-        <w:pStyle w:val="Heading2"/>
-      </w:pPr>
-      <w:bookmarkStart w:id="54" w:name="marathon-entertainment-inc.-v.-blasi"/>
+        <w:t xml:space="preserve">Marathon Entertainment, Inc. v. Blasi,</w:t>
+      </w:r>
+    </w:p>
+    <w:p>
+      <w:bookmarkStart w:id="54" w:name="california-supreme-court-2008"/>
       <w:bookmarkEnd w:id="54"/>
-      <w:r>
-        <w:t xml:space="preserve">Marathon Entertainment, Inc. v. Blasi,</w:t>
-      </w:r>
-    </w:p>
-    <w:p>
-      <w:bookmarkStart w:id="55" w:name="california-supreme-court-2008"/>
-      <w:bookmarkEnd w:id="55"/>
       <w:r>
         <w:t xml:space="preserve">California Supreme Court (2008)</w:t>
       </w:r>
@@ -1435,7 +1430,7 @@
           <w:ilvl w:val="0"/>
         </w:numPr>
       </w:pPr>
-      <w:hyperlink r:id="rId56">
+      <w:hyperlink r:id="rId55">
         <w:r>
           <w:rPr>
             <w:rStyle w:val="Link"/>
@@ -1452,7 +1447,7 @@
           <w:ilvl w:val="0"/>
         </w:numPr>
       </w:pPr>
-      <w:hyperlink r:id="rId57">
+      <w:hyperlink r:id="rId56">
         <w:r>
           <w:rPr>
             <w:rStyle w:val="Link"/>
@@ -1541,8 +1536,8 @@
       <w:pPr>
         <w:pStyle w:val="Heading3"/>
       </w:pPr>
-      <w:bookmarkStart w:id="58" w:name="factual-and-procedural-background"/>
-      <w:bookmarkEnd w:id="58"/>
+      <w:bookmarkStart w:id="57" w:name="factual-and-procedural-background"/>
+      <w:bookmarkEnd w:id="57"/>
       <w:r>
         <w:t xml:space="preserve">FACTUAL AND PROCEDURAL BACKGROUND</w:t>
       </w:r>
@@ -1623,7 +1618,7 @@
       <w:r>
         <w:t xml:space="preserve"> </w:t>
       </w:r>
-      <w:hyperlink r:id="rId57">
+      <w:hyperlink r:id="rId56">
         <w:r>
           <w:rPr>
             <w:rStyle w:val="Link"/>
@@ -1727,54 +1722,54 @@
       <w:pPr>
         <w:pStyle w:val="Heading3"/>
       </w:pPr>
-      <w:bookmarkStart w:id="59" w:name="discussion"/>
+      <w:bookmarkStart w:id="58" w:name="discussion"/>
+      <w:bookmarkEnd w:id="58"/>
+      <w:r>
+        <w:t xml:space="preserve">DISCUSSION</w:t>
+      </w:r>
+    </w:p>
+    <w:p>
+      <w:pPr>
+        <w:pStyle w:val="Heading3"/>
+      </w:pPr>
+      <w:bookmarkStart w:id="59" w:name="i.-background"/>
       <w:bookmarkEnd w:id="59"/>
       <w:r>
-        <w:t xml:space="preserve">DISCUSSION</w:t>
-      </w:r>
-    </w:p>
-    <w:p>
-      <w:pPr>
-        <w:pStyle w:val="Heading3"/>
-      </w:pPr>
-      <w:bookmarkStart w:id="60" w:name="i.-background"/>
+        <w:t xml:space="preserve">I. Background</w:t>
+      </w:r>
+    </w:p>
+    <w:p>
+      <w:pPr>
+        <w:pStyle w:val="Heading4"/>
+      </w:pPr>
+      <w:bookmarkStart w:id="60" w:name="a.-agents-and-managers"/>
       <w:bookmarkEnd w:id="60"/>
       <w:r>
-        <w:t xml:space="preserve">I. Background</w:t>
+        <w:t xml:space="preserve">A. Agents and Managers</w:t>
+      </w:r>
+    </w:p>
+    <w:p>
+      <w:r>
+        <w:t xml:space="preserve">In Hollywood, talent agents act as intermediaries between the buyers and sellers of talent. While formally artists are agents' clients, in practice a talent agent's livelihood depends on cultivating valuable connections on both sides of the artistic labor market. Generally speaking, an agent's focus is on the deal: on negotiating numerous shortterm, project-specific engagements between buyers and sellers.</w:t>
+      </w:r>
+    </w:p>
+    <w:p>
+      <w:r>
+        <w:t xml:space="preserve">Agents are effectively subject to regulation by the various guilds that cover most of the talent available in the industry: most notably, the Screen Actors Guild, American Federation of Television and Radio Artists, Directors Guild of America, Writers Guild of America, and American Federation of Musicians. Artists may informally agree to use only agents who have been "franchised" by their respective guilds; in turn, as a condition of franchising, the guilds may require agents to agree to a code of conduct and restrictions on terms included, in agent-talent contracts. Most significantly, those restrictions typically include a cap on the commission charged (generally 10 percent), a cap on contract duration, and a bar on producing one's client's work and obtaining a producer's fee. These restrictions create incentives to establish a high volume clientele, offer more limited services, and focus on those lower risk artists with established track records who can more readily be marketed to talent buyers.</w:t>
+      </w:r>
+    </w:p>
+    <w:p>
+      <w:r>
+        <w:t xml:space="preserve">Personal managers, in contrast, are not franchised by the guilds. They typically accept a higher risk clientele and offer a much broader range of services, focusing on advising and counseling each artist with an eye to making the artist as marketable and attractive to talent buyers as possible, as well as managing the artist's personal and professional life in a way that allows the artist to focus on creative productivity. "Personal managers primarily advise, counsel, direct, and coordinate the development of the artist's career. They advise in both business and personal matters, frequently lend money to young artists, and serve as spokespersons for the artists." Given this greater degree of involvement and risk, managers typically have a smaller client base and charge higher commissions than agents (as they may, in the absence of guild price caps); managers may also produce their clients' work and thus receive compensation in that fashion.</w:t>
       </w:r>
     </w:p>
     <w:p>
       <w:pPr>
         <w:pStyle w:val="Heading4"/>
       </w:pPr>
-      <w:bookmarkStart w:id="61" w:name="a.-agents-and-managers"/>
+      <w:bookmarkStart w:id="61" w:name="b.-the-talent-agencies-act"/>
       <w:bookmarkEnd w:id="61"/>
       <w:r>
-        <w:t xml:space="preserve">A. Agents and Managers</w:t>
-      </w:r>
-    </w:p>
-    <w:p>
-      <w:r>
-        <w:t xml:space="preserve">In Hollywood, talent agents act as intermediaries between the buyers and sellers of talent. While formally artists are agents' clients, in practice a talent agent's livelihood depends on cultivating valuable connections on both sides of the artistic labor market. Generally speaking, an agent's focus is on the deal: on negotiating numerous shortterm, project-specific engagements between buyers and sellers.</w:t>
-      </w:r>
-    </w:p>
-    <w:p>
-      <w:r>
-        <w:t xml:space="preserve">Agents are effectively subject to regulation by the various guilds that cover most of the talent available in the industry: most notably, the Screen Actors Guild, American Federation of Television and Radio Artists, Directors Guild of America, Writers Guild of America, and American Federation of Musicians. Artists may informally agree to use only agents who have been "franchised" by their respective guilds; in turn, as a condition of franchising, the guilds may require agents to agree to a code of conduct and restrictions on terms included, in agent-talent contracts. Most significantly, those restrictions typically include a cap on the commission charged (generally 10 percent), a cap on contract duration, and a bar on producing one's client's work and obtaining a producer's fee. These restrictions create incentives to establish a high volume clientele, offer more limited services, and focus on those lower risk artists with established track records who can more readily be marketed to talent buyers.</w:t>
-      </w:r>
-    </w:p>
-    <w:p>
-      <w:r>
-        <w:t xml:space="preserve">Personal managers, in contrast, are not franchised by the guilds. They typically accept a higher risk clientele and offer a much broader range of services, focusing on advising and counseling each artist with an eye to making the artist as marketable and attractive to talent buyers as possible, as well as managing the artist's personal and professional life in a way that allows the artist to focus on creative productivity. "Personal managers primarily advise, counsel, direct, and coordinate the development of the artist's career. They advise in both business and personal matters, frequently lend money to young artists, and serve as spokespersons for the artists." Given this greater degree of involvement and risk, managers typically have a smaller client base and charge higher commissions than agents (as they may, in the absence of guild price caps); managers may also produce their clients' work and thus receive compensation in that fashion.</w:t>
-      </w:r>
-    </w:p>
-    <w:p>
-      <w:pPr>
-        <w:pStyle w:val="Heading4"/>
-      </w:pPr>
-      <w:bookmarkStart w:id="62" w:name="b.-the-talent-agencies-act"/>
-      <w:bookmarkEnd w:id="62"/>
-      <w:r>
         <w:t xml:space="preserve">B. The Talent Agencies Act</w:t>
       </w:r>
     </w:p>
@@ -1848,7 +1843,7 @@
       <w:r>
         <w:t xml:space="preserve"> </w:t>
       </w:r>
-      <w:hyperlink r:id="rId63">
+      <w:hyperlink r:id="rId62">
         <w:r>
           <w:rPr>
             <w:i/>
@@ -1870,8 +1865,8 @@
       <w:pPr>
         <w:pStyle w:val="Heading3"/>
       </w:pPr>
-      <w:bookmarkStart w:id="64" w:name="ii.-the-scope-of-the-talent-agencies-act-application-to-managers"/>
-      <w:bookmarkEnd w:id="64"/>
+      <w:bookmarkStart w:id="63" w:name="ii.-the-scope-of-the-talent-agencies-act-application-to-managers"/>
+      <w:bookmarkEnd w:id="63"/>
       <w:r>
         <w:t xml:space="preserve">II.</w:t>
       </w:r>
@@ -1962,7 +1957,7 @@
       <w:r>
         <w:t xml:space="preserve"> </w:t>
       </w:r>
-      <w:hyperlink r:id="rId65">
+      <w:hyperlink r:id="rId64">
         <w:r>
           <w:rPr>
             <w:i/>
@@ -1977,7 +1972,7 @@
       <w:r>
         <w:t xml:space="preserve"> </w:t>
       </w:r>
-      <w:hyperlink r:id="rId63">
+      <w:hyperlink r:id="rId62">
         <w:r>
           <w:rPr>
             <w:rStyle w:val="Link"/>
@@ -1996,7 +1991,7 @@
       <w:r>
         <w:t xml:space="preserve"> </w:t>
       </w:r>
-      <w:hyperlink r:id="rId66">
+      <w:hyperlink r:id="rId65">
         <w:r>
           <w:rPr>
             <w:i/>
@@ -2049,92 +2044,92 @@
       <w:pPr>
         <w:pStyle w:val="Heading3"/>
       </w:pPr>
-      <w:bookmarkStart w:id="67" w:name="iii.-sanctions-for-solicitation-and-procurement-under-the-act"/>
+      <w:bookmarkStart w:id="66" w:name="iii.-sanctions-for-solicitation-and-procurement-under-the-act"/>
+      <w:bookmarkEnd w:id="66"/>
+      <w:r>
+        <w:t xml:space="preserve">III.</w:t>
+      </w:r>
+      <w:r>
+        <w:t xml:space="preserve"> </w:t>
+      </w:r>
+      <w:r>
+        <w:rPr>
+          <w:i/>
+        </w:rPr>
+        <w:t xml:space="preserve">Sanctions for Solicitation and Procurement Under the Act</w:t>
+      </w:r>
+    </w:p>
+    <w:p>
+      <w:pPr>
+        <w:pStyle w:val="Heading4"/>
+      </w:pPr>
+      <w:bookmarkStart w:id="67" w:name="a.-marathons-procurement"/>
       <w:bookmarkEnd w:id="67"/>
       <w:r>
-        <w:t xml:space="preserve">III.</w:t>
-      </w:r>
-      <w:r>
-        <w:t xml:space="preserve"> </w:t>
-      </w:r>
-      <w:r>
-        <w:rPr>
-          <w:i/>
-        </w:rPr>
-        <w:t xml:space="preserve">Sanctions for Solicitation and Procurement Under the Act</w:t>
+        <w:t xml:space="preserve">A.</w:t>
+      </w:r>
+      <w:r>
+        <w:t xml:space="preserve"> </w:t>
+      </w:r>
+      <w:r>
+        <w:rPr>
+          <w:i/>
+        </w:rPr>
+        <w:t xml:space="preserve">Marathon's Procurement</w:t>
+      </w:r>
+    </w:p>
+    <w:p>
+      <w:r>
+        <w:t xml:space="preserve">We note we are not called on to decide, and do not decide, what precisely constitutes "procurement" under the Act. The Act contains no definition, and the Labor Commissioner has struggled over time to better delineate which actions involve mere general assistance to an artist's career and which stray across the line to illicit procurement. Here, however, the Labor Commissioner concluded Marathon had engaged in various instances of procurement, the trial court concluded there was no material dispute that Marathon had done so, and Marathon has not further challenged that conclusion. We thus take it as a given that Marathon has engaged in one or more acts of procurement and that (as the parties also agree) Marathon has no talent agency license to do so.</w:t>
+      </w:r>
+    </w:p>
+    <w:p>
+      <w:r>
+        <w:t xml:space="preserve">We also take as a given, at least at this stage, that Marathon's unlicensed procurement did not include the procurement specifically of Blasi's</w:t>
+      </w:r>
+      <w:r>
+        <w:t xml:space="preserve"> </w:t>
+      </w:r>
+      <w:r>
+        <w:rPr>
+          <w:i/>
+        </w:rPr>
+        <w:t xml:space="preserve">Strong Medicine</w:t>
+      </w:r>
+      <w:r>
+        <w:t xml:space="preserve"> </w:t>
+      </w:r>
+      <w:r>
+        <w:t xml:space="preserve">role. Blasi takes issue with this point, correctly pointing out that the Labor Commissioner found to the contrary, but (1) under the Act's statutorily guaranteed trial de novo procedure, the Labor Commissioner's findings carry no weight … and (2) neither Blasi's separate statement of undisputed material facts nor the evidence supporting it establish that Marathon procured the</w:t>
+      </w:r>
+      <w:r>
+        <w:t xml:space="preserve"> </w:t>
+      </w:r>
+      <w:r>
+        <w:rPr>
+          <w:i/>
+        </w:rPr>
+        <w:t xml:space="preserve">Strong Medicine</w:t>
+      </w:r>
+      <w:r>
+        <w:t xml:space="preserve"> </w:t>
+      </w:r>
+      <w:r>
+        <w:t xml:space="preserve">role. Thus, for present purposes we presume Marathon did not procure that role for Blasi.</w:t>
+      </w:r>
+    </w:p>
+    <w:p>
+      <w:r>
+        <w:t xml:space="preserve">Finally, although Marathon argued below that it fell within section 1700.44, subdivision (d)'s "safe harbor" for procurement done in conjunction with a licensed talent agency, it has not preserved that argument here. Accordingly, we assume for present purposes that the safe harbor provision does not apply.</w:t>
       </w:r>
     </w:p>
     <w:p>
       <w:pPr>
         <w:pStyle w:val="Heading4"/>
       </w:pPr>
-      <w:bookmarkStart w:id="68" w:name="a.-marathons-procurement"/>
+      <w:bookmarkStart w:id="68" w:name="b.-the-applicability-of-the-doctrine-of-severability-to-manager-talent-contracts"/>
       <w:bookmarkEnd w:id="68"/>
       <w:r>
-        <w:t xml:space="preserve">A.</w:t>
-      </w:r>
-      <w:r>
-        <w:t xml:space="preserve"> </w:t>
-      </w:r>
-      <w:r>
-        <w:rPr>
-          <w:i/>
-        </w:rPr>
-        <w:t xml:space="preserve">Marathon's Procurement</w:t>
-      </w:r>
-    </w:p>
-    <w:p>
-      <w:r>
-        <w:t xml:space="preserve">We note we are not called on to decide, and do not decide, what precisely constitutes "procurement" under the Act. The Act contains no definition, and the Labor Commissioner has struggled over time to better delineate which actions involve mere general assistance to an artist's career and which stray across the line to illicit procurement. Here, however, the Labor Commissioner concluded Marathon had engaged in various instances of procurement, the trial court concluded there was no material dispute that Marathon had done so, and Marathon has not further challenged that conclusion. We thus take it as a given that Marathon has engaged in one or more acts of procurement and that (as the parties also agree) Marathon has no talent agency license to do so.</w:t>
-      </w:r>
-    </w:p>
-    <w:p>
-      <w:r>
-        <w:t xml:space="preserve">We also take as a given, at least at this stage, that Marathon's unlicensed procurement did not include the procurement specifically of Blasi's</w:t>
-      </w:r>
-      <w:r>
-        <w:t xml:space="preserve"> </w:t>
-      </w:r>
-      <w:r>
-        <w:rPr>
-          <w:i/>
-        </w:rPr>
-        <w:t xml:space="preserve">Strong Medicine</w:t>
-      </w:r>
-      <w:r>
-        <w:t xml:space="preserve"> </w:t>
-      </w:r>
-      <w:r>
-        <w:t xml:space="preserve">role. Blasi takes issue with this point, correctly pointing out that the Labor Commissioner found to the contrary, but (1) under the Act's statutorily guaranteed trial de novo procedure, the Labor Commissioner's findings carry no weight … and (2) neither Blasi's separate statement of undisputed material facts nor the evidence supporting it establish that Marathon procured the</w:t>
-      </w:r>
-      <w:r>
-        <w:t xml:space="preserve"> </w:t>
-      </w:r>
-      <w:r>
-        <w:rPr>
-          <w:i/>
-        </w:rPr>
-        <w:t xml:space="preserve">Strong Medicine</w:t>
-      </w:r>
-      <w:r>
-        <w:t xml:space="preserve"> </w:t>
-      </w:r>
-      <w:r>
-        <w:t xml:space="preserve">role. Thus, for present purposes we presume Marathon did not procure that role for Blasi.</w:t>
-      </w:r>
-    </w:p>
-    <w:p>
-      <w:r>
-        <w:t xml:space="preserve">Finally, although Marathon argued below that it fell within section 1700.44, subdivision (d)'s "safe harbor" for procurement done in conjunction with a licensed talent agency, it has not preserved that argument here. Accordingly, we assume for present purposes that the safe harbor provision does not apply.</w:t>
-      </w:r>
-    </w:p>
-    <w:p>
-      <w:pPr>
-        <w:pStyle w:val="Heading4"/>
-      </w:pPr>
-      <w:bookmarkStart w:id="69" w:name="b.-the-applicability-of-the-doctrine-of-severability-to-manager-talent-contracts"/>
-      <w:bookmarkEnd w:id="69"/>
-      <w:r>
         <w:t xml:space="preserve">B.</w:t>
       </w:r>
       <w:r>
@@ -2239,7 +2234,7 @@
       <w:r>
         <w:t xml:space="preserve"> </w:t>
       </w:r>
-      <w:hyperlink r:id="rId70">
+      <w:hyperlink r:id="rId69">
         <w:r>
           <w:rPr>
             <w:i/>
@@ -2277,7 +2272,7 @@
       <w:r>
         <w:t xml:space="preserve"> </w:t>
       </w:r>
-      <w:hyperlink r:id="rId71">
+      <w:hyperlink r:id="rId70">
         <w:r>
           <w:rPr>
             <w:i/>
@@ -2445,7 +2440,7 @@
       <w:r>
         <w:t xml:space="preserve"> </w:t>
       </w:r>
-      <w:hyperlink r:id="rId71">
+      <w:hyperlink r:id="rId70">
         <w:r>
           <w:rPr>
             <w:i/>
@@ -2457,7 +2452,7 @@
       <w:r>
         <w:t xml:space="preserve"> </w:t>
       </w:r>
-      <w:hyperlink r:id="rId70">
+      <w:hyperlink r:id="rId69">
         <w:r>
           <w:rPr>
             <w:i/>
@@ -2469,7 +2464,7 @@
       <w:r>
         <w:t xml:space="preserve"> </w:t>
       </w:r>
-      <w:hyperlink r:id="rId65">
+      <w:hyperlink r:id="rId64">
         <w:r>
           <w:rPr>
             <w:i/>
@@ -2481,7 +2476,7 @@
       <w:r>
         <w:t xml:space="preserve"> </w:t>
       </w:r>
-      <w:hyperlink r:id="rId63">
+      <w:hyperlink r:id="rId62">
         <w:r>
           <w:rPr>
             <w:i/>
@@ -2581,92 +2576,92 @@
       <w:pPr>
         <w:pStyle w:val="Heading2"/>
       </w:pPr>
-      <w:bookmarkStart w:id="72" w:name="c.-application-of-the-severability-doctrine"/>
+      <w:bookmarkStart w:id="71" w:name="c.-application-of-the-severability-doctrine"/>
+      <w:bookmarkEnd w:id="71"/>
+      <w:r>
+        <w:t xml:space="preserve">C.</w:t>
+      </w:r>
+      <w:r>
+        <w:t xml:space="preserve"> </w:t>
+      </w:r>
+      <w:r>
+        <w:rPr>
+          <w:i/>
+        </w:rPr>
+        <w:t xml:space="preserve">Application of the Severability Doctrine</w:t>
+      </w:r>
+    </w:p>
+    <w:p>
+      <w:r>
+        <w:t xml:space="preserve">Finally, we turn to application of the severability doctrine to the facts of this case, insofar as those facts are established by the summary judgment record. Given the procedural posture, our inquiry is narrow: On this record, has Blasi established as a matter of law that there is no basis for severance?</w:t>
+      </w:r>
+    </w:p>
+    <w:p>
+      <w:r>
+        <w:t xml:space="preserve">In deciding whether severance is available, we have explained "[t]he overarching inquiry is whether `"the interests of justice ... would be furthered"' by severance." … "Courts are to look to the various purposes of the contract. If the central purpose of the contract is tainted with illegality, then the contract as a whole cannot be enforced. If the illegality is collateral to the main purpose of the contract, and the illegal provision can be extirpated from the contract by means of severance or restriction, then such severance and restriction are appropriate."…</w:t>
+      </w:r>
+    </w:p>
+    <w:p>
+      <w:r>
+        <w:t xml:space="preserve">Blasi does not contend that particular evidence in the record unique to this contract establishes severance cannot apply. Instead, she offers two arguments applicable to this contract and to manager-talent contracts in general.</w:t>
+      </w:r>
+    </w:p>
+    <w:p>
+      <w:r>
+        <w:t xml:space="preserve">First, Blasi points to the nature of the compensation. In the Marathon-Blasi contract, as with most such contracts, there is no match between services and compensation. That is, a personal manager provides an undifferentiated range of services; in exchange, he receives an undifferentiated right to a certain percentage of the client's income stream.</w:t>
+      </w:r>
+    </w:p>
+    <w:p>
+      <w:r>
+        <w:t xml:space="preserve">This compensation scheme is essentially analogous to a contingency fee arrangement, in which an attorney provides an undifferentiated set of services and is compensated not for each service but as a percentage of the ultimate recovery her efforts yield for her client.…</w:t>
+      </w:r>
+    </w:p>
+    <w:p>
+      <w:r>
+        <w:t xml:space="preserve">While an undifferentiated compensation scheme may in some instances preclude severance … it does not represent a categorical obstacle to application of the doctrine. Accordingly, we may not affirm summary judgment on this basis.</w:t>
+      </w:r>
+    </w:p>
+    <w:p>
+      <w:r>
+        <w:t xml:space="preserve">Second, Blasi argues that once a personal manager solicits or procures employment, all his services—advice, counseling, and the like—become those of an unlicensed talent agency and are thus uncompensable. We are not persuaded. In this regard, the conduct-driven definitions of the Act cut both ways. A personal manager who spends 99 percent of his time engaged in counseling a client and organizing the client's affairs is not insulated from the Act's strictures if he spends 1 percent of his time procuring or soliciting; conversely, however, the 1 percent of the time he spends soliciting and procuring does not thereby render illegal the 99 percent of the time spent in conduct that requires no license and that may involve a level of personal service and attention far beyond what a talent agency might have time to provide. Courts are empowered under the severability doctrine to consider the central purposes of a contract; if they determine in a given instance that the parties intended for the representative to function as an unlicensed talent agency or that the representative engaged in substantial procurement activities that are inseparable from managerial services, they may void the entire contract. For the personal manager who truly acts as a personal manager, however, an isolated instance of procurement does not automatically bar recovery for services that could lawfully be provided without a license.…</w:t>
+      </w:r>
+    </w:p>
+    <w:p>
+      <w:r>
+        <w:t xml:space="preserve">Inevitably, no verbal formulation can precisely capture the full contours of the range of cases in which severability properly should be applied, or rejected. The doctrine is equitable and fact specific, and its application is appropriately directed to the sound discretion of the Labor Commissioner and trial courts in the first instance. As the Legislature has not seen fit to preclude categorically this case-by-case consideration of the doctrine in disputes under the Act, we may not do so either.</w:t>
+      </w:r>
+    </w:p>
+    <w:p>
+      <w:r>
+        <w:t xml:space="preserve">In closing, we note one final point apparent from the briefing and oral argument. Letters and briefs submitted by personal managers indicate a uniform dissatisfaction with the Act's application. At oral argument, counsel for Blasi likewise agreed that the Legislature might profitably consider revisiting the Act. The Legislature has in the past expressed dissatisfaction with the Act's enforcement scheme.… Adopted with the best of intentions, the Act and guild regulations aimed at protecting artists evidently have resulted in a limited pool of licensed talent agencies and, in combination with high demand for talent agency services, created the right conditions for a black market for unlicensed talent agency services.… (The Labor Commissioner believes unlicensed talent agencies outstrip licensed talent agencies two to one.) In the event of any abuses by unlicensed talent agencies, the principal recourse for talent is to raise unlawful procurement as a defense against collection of commissions, but this is a blunt and unwieldy instrument. It is of little use to unestablished artists, who it appears may legitimately fear blacklisting … and may well punish most severely those managers who work hardest and advocate most successfully for their clients, allowing the clients to establish themselves, make themselves marketable to licensed talent agencies, and be in a position to turn and renege on commissions …</w:t>
+      </w:r>
+    </w:p>
+    <w:p>
+      <w:r>
+        <w:t xml:space="preserve">We, of course, have no authority to rewrite the regulatory scheme. In the end, whether the present state of affairs is satisfactory is for the Legislature to decide, and we leave that question to the Legislature's considered judgment.</w:t>
+      </w:r>
+    </w:p>
+    <w:p>
+      <w:pPr>
+        <w:pStyle w:val="Heading2"/>
+      </w:pPr>
+      <w:bookmarkStart w:id="72" w:name="disposition"/>
       <w:bookmarkEnd w:id="72"/>
       <w:r>
-        <w:t xml:space="preserve">C.</w:t>
-      </w:r>
-      <w:r>
-        <w:t xml:space="preserve"> </w:t>
-      </w:r>
-      <w:r>
-        <w:rPr>
-          <w:i/>
-        </w:rPr>
-        <w:t xml:space="preserve">Application of the Severability Doctrine</w:t>
-      </w:r>
-    </w:p>
-    <w:p>
-      <w:r>
-        <w:t xml:space="preserve">Finally, we turn to application of the severability doctrine to the facts of this case, insofar as those facts are established by the summary judgment record. Given the procedural posture, our inquiry is narrow: On this record, has Blasi established as a matter of law that there is no basis for severance?</w:t>
-      </w:r>
-    </w:p>
-    <w:p>
-      <w:r>
-        <w:t xml:space="preserve">In deciding whether severance is available, we have explained "[t]he overarching inquiry is whether `"the interests of justice ... would be furthered"' by severance." … "Courts are to look to the various purposes of the contract. If the central purpose of the contract is tainted with illegality, then the contract as a whole cannot be enforced. If the illegality is collateral to the main purpose of the contract, and the illegal provision can be extirpated from the contract by means of severance or restriction, then such severance and restriction are appropriate."…</w:t>
-      </w:r>
-    </w:p>
-    <w:p>
-      <w:r>
-        <w:t xml:space="preserve">Blasi does not contend that particular evidence in the record unique to this contract establishes severance cannot apply. Instead, she offers two arguments applicable to this contract and to manager-talent contracts in general.</w:t>
-      </w:r>
-    </w:p>
-    <w:p>
-      <w:r>
-        <w:t xml:space="preserve">First, Blasi points to the nature of the compensation. In the Marathon-Blasi contract, as with most such contracts, there is no match between services and compensation. That is, a personal manager provides an undifferentiated range of services; in exchange, he receives an undifferentiated right to a certain percentage of the client's income stream.</w:t>
-      </w:r>
-    </w:p>
-    <w:p>
-      <w:r>
-        <w:t xml:space="preserve">This compensation scheme is essentially analogous to a contingency fee arrangement, in which an attorney provides an undifferentiated set of services and is compensated not for each service but as a percentage of the ultimate recovery her efforts yield for her client.…</w:t>
-      </w:r>
-    </w:p>
-    <w:p>
-      <w:r>
-        <w:t xml:space="preserve">While an undifferentiated compensation scheme may in some instances preclude severance … it does not represent a categorical obstacle to application of the doctrine. Accordingly, we may not affirm summary judgment on this basis.</w:t>
-      </w:r>
-    </w:p>
-    <w:p>
-      <w:r>
-        <w:t xml:space="preserve">Second, Blasi argues that once a personal manager solicits or procures employment, all his services—advice, counseling, and the like—become those of an unlicensed talent agency and are thus uncompensable. We are not persuaded. In this regard, the conduct-driven definitions of the Act cut both ways. A personal manager who spends 99 percent of his time engaged in counseling a client and organizing the client's affairs is not insulated from the Act's strictures if he spends 1 percent of his time procuring or soliciting; conversely, however, the 1 percent of the time he spends soliciting and procuring does not thereby render illegal the 99 percent of the time spent in conduct that requires no license and that may involve a level of personal service and attention far beyond what a talent agency might have time to provide. Courts are empowered under the severability doctrine to consider the central purposes of a contract; if they determine in a given instance that the parties intended for the representative to function as an unlicensed talent agency or that the representative engaged in substantial procurement activities that are inseparable from managerial services, they may void the entire contract. For the personal manager who truly acts as a personal manager, however, an isolated instance of procurement does not automatically bar recovery for services that could lawfully be provided without a license.…</w:t>
-      </w:r>
-    </w:p>
-    <w:p>
-      <w:r>
-        <w:t xml:space="preserve">Inevitably, no verbal formulation can precisely capture the full contours of the range of cases in which severability properly should be applied, or rejected. The doctrine is equitable and fact specific, and its application is appropriately directed to the sound discretion of the Labor Commissioner and trial courts in the first instance. As the Legislature has not seen fit to preclude categorically this case-by-case consideration of the doctrine in disputes under the Act, we may not do so either.</w:t>
-      </w:r>
-    </w:p>
-    <w:p>
-      <w:r>
-        <w:t xml:space="preserve">In closing, we note one final point apparent from the briefing and oral argument. Letters and briefs submitted by personal managers indicate a uniform dissatisfaction with the Act's application. At oral argument, counsel for Blasi likewise agreed that the Legislature might profitably consider revisiting the Act. The Legislature has in the past expressed dissatisfaction with the Act's enforcement scheme.… Adopted with the best of intentions, the Act and guild regulations aimed at protecting artists evidently have resulted in a limited pool of licensed talent agencies and, in combination with high demand for talent agency services, created the right conditions for a black market for unlicensed talent agency services.… (The Labor Commissioner believes unlicensed talent agencies outstrip licensed talent agencies two to one.) In the event of any abuses by unlicensed talent agencies, the principal recourse for talent is to raise unlawful procurement as a defense against collection of commissions, but this is a blunt and unwieldy instrument. It is of little use to unestablished artists, who it appears may legitimately fear blacklisting … and may well punish most severely those managers who work hardest and advocate most successfully for their clients, allowing the clients to establish themselves, make themselves marketable to licensed talent agencies, and be in a position to turn and renege on commissions …</w:t>
-      </w:r>
-    </w:p>
-    <w:p>
-      <w:r>
-        <w:t xml:space="preserve">We, of course, have no authority to rewrite the regulatory scheme. In the end, whether the present state of affairs is satisfactory is for the Legislature to decide, and we leave that question to the Legislature's considered judgment.</w:t>
-      </w:r>
-    </w:p>
-    <w:p>
-      <w:pPr>
-        <w:pStyle w:val="Heading2"/>
-      </w:pPr>
-      <w:bookmarkStart w:id="73" w:name="disposition"/>
+        <w:t xml:space="preserve">Disposition</w:t>
+      </w:r>
+    </w:p>
+    <w:p>
+      <w:r>
+        <w:t xml:space="preserve">For the foregoing reasons, we affirm the Court of Appeal's judgment and remand this case for further proceedings consistent with this opinion.</w:t>
+      </w:r>
+    </w:p>
+    <w:p>
+      <w:pPr>
+        <w:pStyle w:val="Heading3"/>
+      </w:pPr>
+      <w:bookmarkStart w:id="73" w:name="wachs-v.-curry-cal.ct.app.2d-1993."/>
       <w:bookmarkEnd w:id="73"/>
-      <w:r>
-        <w:t xml:space="preserve">Disposition</w:t>
-      </w:r>
-    </w:p>
-    <w:p>
-      <w:r>
-        <w:t xml:space="preserve">For the foregoing reasons, we affirm the Court of Appeal's judgment and remand this case for further proceedings consistent with this opinion.</w:t>
-      </w:r>
-    </w:p>
-    <w:p>
-      <w:pPr>
-        <w:pStyle w:val="Heading3"/>
-      </w:pPr>
-      <w:bookmarkStart w:id="74" w:name="wachs-v.-curry-cal.ct.app.2d-1993."/>
-      <w:bookmarkEnd w:id="74"/>
       <w:r>
         <w:rPr>
           <w:i/>
@@ -2688,7 +2683,7 @@
           <w:ilvl w:val="0"/>
         </w:numPr>
       </w:pPr>
-      <w:hyperlink r:id="rId75">
+      <w:hyperlink r:id="rId74">
         <w:r>
           <w:rPr>
             <w:i/>
@@ -2750,7 +2745,7 @@
       <w:r>
         <w:t xml:space="preserve"> </w:t>
       </w:r>
-      <w:hyperlink r:id="rId76">
+      <w:hyperlink r:id="rId75">
         <w:r>
           <w:rPr>
             <w:rStyle w:val="Link"/>
@@ -2967,7 +2962,7 @@
           <w:ilvl w:val="0"/>
         </w:numPr>
       </w:pPr>
-      <w:hyperlink r:id="rId77">
+      <w:hyperlink r:id="rId76">
         <w:r>
           <w:rPr>
             <w:rStyle w:val="Link"/>
@@ -2990,7 +2985,7 @@
       <w:r>
         <w:t xml:space="preserve"> </w:t>
       </w:r>
-      <w:hyperlink r:id="rId78">
+      <w:hyperlink r:id="rId77">
         <w:r>
           <w:rPr>
             <w:rStyle w:val="Link"/>
@@ -3006,8 +3001,8 @@
       <w:pPr>
         <w:pStyle w:val="Heading3"/>
       </w:pPr>
-      <w:bookmarkStart w:id="79" w:name="music-industry-exception"/>
-      <w:bookmarkEnd w:id="79"/>
+      <w:bookmarkStart w:id="78" w:name="music-industry-exception"/>
+      <w:bookmarkEnd w:id="78"/>
       <w:r>
         <w:t xml:space="preserve">Music Industry Exception</w:t>
       </w:r>
@@ -3062,7 +3057,7 @@
       <w:pPr>
         <w:pStyle w:val="BlockQuote"/>
       </w:pPr>
-      <w:hyperlink r:id="rId80">
+      <w:hyperlink r:id="rId79">
         <w:r>
           <w:rPr>
             <w:i/>
@@ -3100,7 +3095,7 @@
           <w:ilvl w:val="0"/>
         </w:numPr>
       </w:pPr>
-      <w:hyperlink r:id="rId81">
+      <w:hyperlink r:id="rId80">
         <w:r>
           <w:rPr>
             <w:rStyle w:val="Link"/>
@@ -3117,7 +3112,7 @@
           <w:ilvl w:val="0"/>
         </w:numPr>
       </w:pPr>
-      <w:hyperlink r:id="rId82">
+      <w:hyperlink r:id="rId81">
         <w:r>
           <w:rPr>
             <w:rStyle w:val="Link"/>
@@ -3130,25 +3125,25 @@
       <w:pPr>
         <w:pStyle w:val="Heading2"/>
       </w:pPr>
-      <w:bookmarkStart w:id="83" w:name="conflicts-of-interest"/>
+      <w:bookmarkStart w:id="82" w:name="conflicts-of-interest"/>
+      <w:bookmarkEnd w:id="82"/>
+      <w:r>
+        <w:t xml:space="preserve">Conflicts of Interest:</w:t>
+      </w:r>
+    </w:p>
+    <w:p>
+      <w:pPr>
+        <w:pStyle w:val="Heading2"/>
+      </w:pPr>
+      <w:bookmarkStart w:id="83" w:name="croce-v.-kurnit"/>
       <w:bookmarkEnd w:id="83"/>
       <w:r>
-        <w:t xml:space="preserve">Conflicts of Interest:</w:t>
-      </w:r>
-    </w:p>
-    <w:p>
-      <w:pPr>
-        <w:pStyle w:val="Heading2"/>
-      </w:pPr>
-      <w:bookmarkStart w:id="84" w:name="croce-v.-kurnit"/>
+        <w:t xml:space="preserve">Croce v. Kurnit</w:t>
+      </w:r>
+    </w:p>
+    <w:p>
+      <w:bookmarkStart w:id="84" w:name="united-states-district-court-s.d.n.y.-1982"/>
       <w:bookmarkEnd w:id="84"/>
-      <w:r>
-        <w:t xml:space="preserve">Croce v. Kurnit</w:t>
-      </w:r>
-    </w:p>
-    <w:p>
-      <w:bookmarkStart w:id="85" w:name="united-states-district-court-s.d.n.y.-1982"/>
-      <w:bookmarkEnd w:id="85"/>
       <w:r>
         <w:t xml:space="preserve">United States District Court (S.D.N.Y. 1982)</w:t>
       </w:r>
@@ -3161,7 +3156,7 @@
           <w:ilvl w:val="0"/>
         </w:numPr>
       </w:pPr>
-      <w:hyperlink r:id="rId86">
+      <w:hyperlink r:id="rId85">
         <w:r>
           <w:rPr>
             <w:i/>
@@ -3185,7 +3180,7 @@
           <w:ilvl w:val="0"/>
         </w:numPr>
       </w:pPr>
-      <w:hyperlink r:id="rId87">
+      <w:hyperlink r:id="rId86">
         <w:r>
           <w:rPr>
             <w:rStyle w:val="Link"/>
@@ -3198,175 +3193,175 @@
       <w:pPr>
         <w:pStyle w:val="Heading3"/>
       </w:pPr>
-      <w:bookmarkStart w:id="88" w:name="opinion"/>
+      <w:bookmarkStart w:id="87" w:name="opinion"/>
+      <w:bookmarkEnd w:id="87"/>
+      <w:r>
+        <w:t xml:space="preserve">OPINION</w:t>
+      </w:r>
+    </w:p>
+    <w:p>
+      <w:r>
+        <w:t xml:space="preserve">SWEET, District Judge.</w:t>
+      </w:r>
+    </w:p>
+    <w:p>
+      <w:r>
+        <w:t xml:space="preserve">This diversity action, a portion of which was tried to the court, presented facts which evoked memories of "A Star Is Born," except that the star in this case, James Croce, died all too soon after his ascendancy. The complaint filed by Ingrid Croce, his widow and heir ("Mrs. Croce"), a California resident, sought to obtain certain damages from the defendants, citizens of states other than California, arising out of an alleged breach of certain contracts as well as rescission of the contracts on the ground of fraud, and breach of fiduciary duty. On the findings and conclusions set forth below, judgment will be granted to the defendants dismissing the claims of unconscionability and breach of fiduciary duty against Cashman and West and granting Croce's breach of fiduciary claim against Kurnit. The defendants' motion for judgment notwithstanding the verdict is denied.…</w:t>
+      </w:r>
+    </w:p>
+    <w:p>
+      <w:pPr>
+        <w:pStyle w:val="Heading4"/>
+      </w:pPr>
+      <w:bookmarkStart w:id="88" w:name="findings-of-fact"/>
       <w:bookmarkEnd w:id="88"/>
       <w:r>
-        <w:t xml:space="preserve">OPINION</w:t>
-      </w:r>
-    </w:p>
-    <w:p>
-      <w:r>
-        <w:t xml:space="preserve">SWEET, District Judge.</w:t>
-      </w:r>
-    </w:p>
-    <w:p>
-      <w:r>
-        <w:t xml:space="preserve">This diversity action, a portion of which was tried to the court, presented facts which evoked memories of "A Star Is Born," except that the star in this case, James Croce, died all too soon after his ascendancy. The complaint filed by Ingrid Croce, his widow and heir ("Mrs. Croce"), a California resident, sought to obtain certain damages from the defendants, citizens of states other than California, arising out of an alleged breach of certain contracts as well as rescission of the contracts on the ground of fraud, and breach of fiduciary duty. On the findings and conclusions set forth below, judgment will be granted to the defendants dismissing the claims of unconscionability and breach of fiduciary duty against Cashman and West and granting Croce's breach of fiduciary claim against Kurnit. The defendants' motion for judgment notwithstanding the verdict is denied.…</w:t>
+        <w:rPr>
+          <w:i/>
+        </w:rPr>
+        <w:t xml:space="preserve">Findings of Fact</w:t>
+      </w:r>
+    </w:p>
+    <w:p>
+      <w:r>
+        <w:t xml:space="preserve">James Joseph Croce ("Jim Croce") was born in 1943 and in the course of his schooling attended Villanova University. There he met Ingrid, who subsequently became his wife, and also Tommy West, who became both his friend and, as it developed, a business associate. During the college years Jim Croce sang, played guitar and wrote songs, as did West.</w:t>
+      </w:r>
+    </w:p>
+    <w:p>
+      <w:r>
+        <w:t xml:space="preserve">After graduation from college, Jim Croce sought to shape a career out of his interest in music, played and sang in coffee houses, and developed both his own style and his own music. He managed to produce a record album entitled</w:t>
+      </w:r>
+      <w:r>
+        <w:t xml:space="preserve"> </w:t>
+      </w:r>
+      <w:r>
+        <w:rPr>
+          <w:i/>
+        </w:rPr>
+        <w:t xml:space="preserve">Facets</w:t>
+      </w:r>
+      <w:r>
+        <w:t xml:space="preserve"> </w:t>
+      </w:r>
+      <w:r>
+        <w:t xml:space="preserve">containing certain of his songs which he performed. He sent the album to Tommy and sought to interest the latter in his work.</w:t>
+      </w:r>
+    </w:p>
+    <w:p>
+      <w:r>
+        <w:t xml:space="preserve">West in the meantime also developed a career in music, producing, singing and playing for commercials. He had met Cashman with whom he collaborated as well as Kurnit, an attorney who had been working at ABC Records, Inc. By 1968 all three, West, Cashman and Kurnit were at CBS, Cashman, West in the music department and Kurnit serving in the legal department. The two musicians together with Eugene Pistilli ("Pistilli") decided to enter the record business on their own and set up CP &amp; W for that purpose. Kurnit was also a participant in the enterprise.</w:t>
+      </w:r>
+    </w:p>
+    <w:p>
+      <w:r>
+        <w:t xml:space="preserve">In the summer of 1968, while Kurnit was still at CBS, Jim and Ingrid Croce arrived in New York, stayed with West, and met Kurnit, who was introduced to them as "the lawyer." West and the Croces discussed the possibility of CP &amp; W producing a record by Jim Croce. The outlines of the contractual arrangements were discussed, the Croces returned to Pennsylvania and according to West, proposed contracts were taken to them after their trip to New York and before their return to New York on September 17, 1968. Whether or not that occurred (Mrs. Croce maintains it did not), the Croces did not conduct any meaningful review of the contract until September 17, 1968.</w:t>
+      </w:r>
+    </w:p>
+    <w:p>
+      <w:r>
+        <w:t xml:space="preserve">On that date the Croces were in New York again, staying with the Wests. They met Kurnit for the second time. He outlined the contract terms to them in a two to three hour meeting. According to Kurnit, there was no negotiation although a minor change in the proposed contract was made. The Croces signed three agreements, a recording contract with CP &amp; W, a publishing contract with Blendingwell and a personal management contract also with Blendingwell ("the contracts"). The Croces were unrepresented, and they were not advised to obtain counsel by Kurnit who signed the contracts on behalf of the corporate entities. Kurnit was known to the Croces to be a participant with Cashman, Pistilli and West in their enterprises. The Croces did not enter into any retainer agreement with Kurnit, were never billed by him in connection with the contracts, and aside from the meeting of September 17, received no advice from him concerning the contracts.</w:t>
+      </w:r>
+    </w:p>
+    <w:p>
+      <w:r>
+        <w:t xml:space="preserve">The contracts that were executed on September 17, 1968 provided that Croce would perform and record exclusively for CP &amp; W, as well as the terms under which all the Croce's songs would be published and managerial services would be provided for the Croces. The contracts placed no affirmative requirements on the defendants other than to pay each of the Croces approximately $600 a year and to make certain royalty payments in the event that music or records were sold. The duration of the contracts was seven years if options to extend were exercised by the defendants. All rights to the Croces' musical performances and writings were granted to the defendants. The management contract was assignable.</w:t>
+      </w:r>
+    </w:p>
+    <w:p>
+      <w:r>
+        <w:t xml:space="preserve">The expert testimony offered by Mrs. Croce focused on the effect of the assignability of the management contract, the lack of any objective threshold to be achieved before the exercise of options, and the interrelationship of the three contracts. In addition other significant provisions were cited as being unfavorable to the Croces which would have been the subject of negotiation had the Croces in September, 1968 been represented by the expert retained in 1982. These included the term of the contracts, the royalty rate and its escalation, a revision of the copyrights, a minimum recording sides obligation, and the time for making objections to royalty statements.</w:t>
+      </w:r>
+    </w:p>
+    <w:p>
+      <w:r>
+        <w:t xml:space="preserve">However, certain of the provisions which were under attack were also contained in the forms published by various organizations involved in the entertainment industry, and there was no evidence presented in this action, meticulously prepared by able counsel on both sides, which established that the terms of these contracts differed significantly from others prepared by Kurnit on behalf of the defendants. These contracts include many terms of art and are customarily the subject of hard bargaining in the event that the artist and the producer both have established economic power. Here, however, no significant changes were made in the contracts as initially proposed by Kurnit on behalf of the other defendants.</w:t>
+      </w:r>
+    </w:p>
+    <w:p>
+      <w:r>
+        <w:t xml:space="preserve">After the contracts were executed, the parties undertook their performance. In the summer of 1969 the recording contract was assigned to Interrobang Productions, Inc. ("Interrobang"), as was the management contract a year later. Cashwest is the successor in interest to Interrobang. The management contract was assigned to Showcase Management, a company in which CP &amp; W had an interest, a demonstration record was prepared (a "demo") and thereafter Capital Records undertook to produce a Croce recording under the direction of Nick Vanet. This recording was published in the spring of 1969 and after its publication, Jim Croce worked hard to promote it. By the winter of 1969-70 it was apparent the album was a failure, and Jim turned to other pursuits.</w:t>
+      </w:r>
+    </w:p>
+    <w:p>
+      <w:r>
+        <w:t xml:space="preserve">In the fall of 1968 Kurnit represented the Croces in connection with a lease. In April, 1969 Kurnit listed his firm as the party to whom all ASCAP correspondence for Croce should be sent. In January, 1970 Kurnit executed a document as attorney in fact for the Croces and also was involved in the dispute between the Croces and their then manager.</w:t>
+      </w:r>
+    </w:p>
+    <w:p>
+      <w:r>
+        <w:t xml:space="preserve">Notwithstanding, on March 19, 1970 Jim and Ingrid, unhappy with the management with which they had been provided, sought legal advice with respect to breaking the contracts. They retained Robert Cushman ("Cushman") of Pepper, Hamilton &amp; Schatz in Philadelphia. On June 9, 1970 Croce wrote to Kurnit seeking to terminate the contracts and advising him that "Ingrid and I are getting out of music." In the summer of 1970, Cushman met with Kurnit and discussed the grievances which the Croces had expressed to him, supported at one point by a statement of Pistilli which, according to Cushman, established that the Croces had been defrauded. Some revisions and amendments to the contracts were discussed.</w:t>
+      </w:r>
+    </w:p>
+    <w:p>
+      <w:r>
+        <w:t xml:space="preserve">In December 1970 Ingrid became pregnant, and Jim returned to songwriting and performing. Thereafter, he sent material to West who expressed interest and delight. Cushman requested a further retainer to pursue the revision or cancellation of the contracts and never heard again from either of the Croces.</w:t>
+      </w:r>
+    </w:p>
+    <w:p>
+      <w:r>
+        <w:t xml:space="preserve">In the early part of 1971 West and Cashman worked with Croce and prepared a demo. With Kurnit's help, they sold the idea of its production to ABC, interested an established management agency in Croce with the result that Interrobang delegated its management contract for Croce to BNB Associates, Ltd. ("BNB") in September 1971. Once the relationship with the defendants resumed in 1971, Kurnit represented the Croces on various matters. After the summer of 1971 and the birth of his son in September, Jim's career began to move. His work was well received and in April 1972, ABC records contracted to manufacture, distribute and sell Croce records. Jim was on the road late in 1971 and 1972 promoting and performing. His career sky-rocketed and until September 20, 1973 the future appeared halcyon for all concerned. During 1972 Kurnit represented Croce on matters other than the contracts.</w:t>
+      </w:r>
+    </w:p>
+    <w:p>
+      <w:r>
+        <w:t xml:space="preserve">On September 20, 1973, after a concert in Louisiana, Croce took off in a private plane. The plane crashed in a thunderstorm, and Croce was killed.</w:t>
+      </w:r>
+    </w:p>
+    <w:p>
+      <w:r>
+        <w:t xml:space="preserve">Very shortly thereafter Kurnit visited Mrs. Croce and offered to represent the estate and to take care of the wrongful death action arising from the crash. On September 26, 1973, Kurnit became the attorney for the Estate and Mrs. Croce. In connection with the wrongful death action, Kurnit later stated on the form filed with the Appellate Division on October 4, 1973:</w:t>
+      </w:r>
+    </w:p>
+    <w:p>
+      <w:pPr>
+        <w:pStyle w:val="BlockQuote"/>
+      </w:pPr>
+      <w:r>
+        <w:t xml:space="preserve">"Ingrid Croce, and her deceased husband, James J. Croce, have been my clients since 1968. I have been their personal attorney in a majority of their legal matters."</w:t>
+      </w:r>
+    </w:p>
+    <w:p>
+      <w:r>
+        <w:t xml:space="preserve">Kurnit served as counsel to the estate from September 26, 1973 until June 24, 1976. During the spring of 1976 Kurnit, on behalf of the defendants, had consulted Donnenfeld and Brent, a Los Angeles law firm, with respect to a movie proposal. Thereafter, at his request on June 24, 1976 that firm was substituted for him as counsel for the estate.</w:t>
+      </w:r>
+    </w:p>
+    <w:p>
+      <w:r>
+        <w:t xml:space="preserve">In 1975, Mrs. Croce remarried and in the company of her husband discussed with Kurnit the use of certain material which had not been the subject of the contracts. These discussions, involving what the parties have termed "the estate sides," were the subject of the contract issues concerning the publication of "The Faces I Have Been" album resolved by the jury's Special Verdict. During these discussions Kurnit represented CP &amp; W and after the initial discussion, Mrs. Croce retained Ivan Hoffman, an attorney, to represent her. Hoffman and Kurnit exchanged correspondence, drafts and telephone calls. There is no evidence that Hoffman was consulted about the contracts or Mrs. Croce's rights which resulted from the contracts.</w:t>
+      </w:r>
+    </w:p>
+    <w:p>
+      <w:r>
+        <w:t xml:space="preserve">However, in November 1975 Mrs. Croce retained Howard Thaler to represent her on a number of matters unrelated to the contracts. At his deposition, Thaler invoked the attorney/client privilege when questioned about his discussions with Mrs. Croce about the contracts. Thaler's invocation of the privilege may imply that Thaler has information against Mrs. Croce's interests in this action. However, even assuming that this inference is permitted, Kurnit has failed to establish the date on which Mrs. Croce conferred with Thaler concerning the contracts prior to June 10, 1976.</w:t>
+      </w:r>
+    </w:p>
+    <w:p>
+      <w:r>
+        <w:t xml:space="preserve">On that day Thaler met with Donnenfeld and some discussion was had concerning Mrs. Croce's rights under the contracts. Mrs. Croce was advised that since the Estate had been referred to them by Kurnit, a conflict of interest existed which precluded their initiating any claim against Kurnit. It was pointed out, however, that since the Estate was shortly to be terminated, Mrs. Croce would thereafter initiate any action she felt appropriate. Obviously these issues had been discussed between Mrs. Croce and Thaler prior to June 10, 1976 but Kurnit has not sustained his burden of proof to establish an earlier date to end the toll of the statute of limitations as discussed below.</w:t>
+      </w:r>
+    </w:p>
+    <w:p>
+      <w:r>
+        <w:t xml:space="preserve">The Estate was closed on September 27, 1977 and this action was initiated on July 21, 1978.</w:t>
+      </w:r>
+    </w:p>
+    <w:p>
+      <w:r>
+        <w:t xml:space="preserve">During the period from 1968 to date the defendants received approximately $6.9 million as a consequence of the performance of the contracts. The recording and entertainment career of Croce is not atypical, representing as it does, initially a famine, and ultimately a feast. No expert who testified claimed the prescience to determine in advance what records the public will buy or in what amount. Though the returns on a successful record are unbelievably high, the risk of initial failure is also high. Judgment, taste, skill and luck far outweigh the time spent or the capital expended on any particular recording.</w:t>
+      </w:r>
+    </w:p>
+    <w:p>
+      <w:r>
+        <w:t xml:space="preserve">It is on these facts that Mrs. Croce's claims of unconscionability and breach of fiduciary duty, must be resolved, as well as the defendants' affirmative defenses of the statute of limitations and election of remedies. The claim of fraud has not been pressed by Mrs. Croce, and indeed there is no proof of misrepresentation, falsity or reliance except in connection with the fiduciary duty claims.</w:t>
       </w:r>
     </w:p>
     <w:p>
       <w:pPr>
         <w:pStyle w:val="Heading4"/>
       </w:pPr>
-      <w:bookmarkStart w:id="89" w:name="findings-of-fact"/>
+      <w:bookmarkStart w:id="89" w:name="representation-by-kurnit"/>
       <w:bookmarkEnd w:id="89"/>
       <w:r>
-        <w:rPr>
-          <w:i/>
-        </w:rPr>
-        <w:t xml:space="preserve">Findings of Fact</w:t>
-      </w:r>
-    </w:p>
-    <w:p>
-      <w:r>
-        <w:t xml:space="preserve">James Joseph Croce ("Jim Croce") was born in 1943 and in the course of his schooling attended Villanova University. There he met Ingrid, who subsequently became his wife, and also Tommy West, who became both his friend and, as it developed, a business associate. During the college years Jim Croce sang, played guitar and wrote songs, as did West.</w:t>
-      </w:r>
-    </w:p>
-    <w:p>
-      <w:r>
-        <w:t xml:space="preserve">After graduation from college, Jim Croce sought to shape a career out of his interest in music, played and sang in coffee houses, and developed both his own style and his own music. He managed to produce a record album entitled</w:t>
-      </w:r>
-      <w:r>
-        <w:t xml:space="preserve"> </w:t>
-      </w:r>
-      <w:r>
-        <w:rPr>
-          <w:i/>
-        </w:rPr>
-        <w:t xml:space="preserve">Facets</w:t>
-      </w:r>
-      <w:r>
-        <w:t xml:space="preserve"> </w:t>
-      </w:r>
-      <w:r>
-        <w:t xml:space="preserve">containing certain of his songs which he performed. He sent the album to Tommy and sought to interest the latter in his work.</w:t>
-      </w:r>
-    </w:p>
-    <w:p>
-      <w:r>
-        <w:t xml:space="preserve">West in the meantime also developed a career in music, producing, singing and playing for commercials. He had met Cashman with whom he collaborated as well as Kurnit, an attorney who had been working at ABC Records, Inc. By 1968 all three, West, Cashman and Kurnit were at CBS, Cashman, West in the music department and Kurnit serving in the legal department. The two musicians together with Eugene Pistilli ("Pistilli") decided to enter the record business on their own and set up CP &amp; W for that purpose. Kurnit was also a participant in the enterprise.</w:t>
-      </w:r>
-    </w:p>
-    <w:p>
-      <w:r>
-        <w:t xml:space="preserve">In the summer of 1968, while Kurnit was still at CBS, Jim and Ingrid Croce arrived in New York, stayed with West, and met Kurnit, who was introduced to them as "the lawyer." West and the Croces discussed the possibility of CP &amp; W producing a record by Jim Croce. The outlines of the contractual arrangements were discussed, the Croces returned to Pennsylvania and according to West, proposed contracts were taken to them after their trip to New York and before their return to New York on September 17, 1968. Whether or not that occurred (Mrs. Croce maintains it did not), the Croces did not conduct any meaningful review of the contract until September 17, 1968.</w:t>
-      </w:r>
-    </w:p>
-    <w:p>
-      <w:r>
-        <w:t xml:space="preserve">On that date the Croces were in New York again, staying with the Wests. They met Kurnit for the second time. He outlined the contract terms to them in a two to three hour meeting. According to Kurnit, there was no negotiation although a minor change in the proposed contract was made. The Croces signed three agreements, a recording contract with CP &amp; W, a publishing contract with Blendingwell and a personal management contract also with Blendingwell ("the contracts"). The Croces were unrepresented, and they were not advised to obtain counsel by Kurnit who signed the contracts on behalf of the corporate entities. Kurnit was known to the Croces to be a participant with Cashman, Pistilli and West in their enterprises. The Croces did not enter into any retainer agreement with Kurnit, were never billed by him in connection with the contracts, and aside from the meeting of September 17, received no advice from him concerning the contracts.</w:t>
-      </w:r>
-    </w:p>
-    <w:p>
-      <w:r>
-        <w:t xml:space="preserve">The contracts that were executed on September 17, 1968 provided that Croce would perform and record exclusively for CP &amp; W, as well as the terms under which all the Croce's songs would be published and managerial services would be provided for the Croces. The contracts placed no affirmative requirements on the defendants other than to pay each of the Croces approximately $600 a year and to make certain royalty payments in the event that music or records were sold. The duration of the contracts was seven years if options to extend were exercised by the defendants. All rights to the Croces' musical performances and writings were granted to the defendants. The management contract was assignable.</w:t>
-      </w:r>
-    </w:p>
-    <w:p>
-      <w:r>
-        <w:t xml:space="preserve">The expert testimony offered by Mrs. Croce focused on the effect of the assignability of the management contract, the lack of any objective threshold to be achieved before the exercise of options, and the interrelationship of the three contracts. In addition other significant provisions were cited as being unfavorable to the Croces which would have been the subject of negotiation had the Croces in September, 1968 been represented by the expert retained in 1982. These included the term of the contracts, the royalty rate and its escalation, a revision of the copyrights, a minimum recording sides obligation, and the time for making objections to royalty statements.</w:t>
-      </w:r>
-    </w:p>
-    <w:p>
-      <w:r>
-        <w:t xml:space="preserve">However, certain of the provisions which were under attack were also contained in the forms published by various organizations involved in the entertainment industry, and there was no evidence presented in this action, meticulously prepared by able counsel on both sides, which established that the terms of these contracts differed significantly from others prepared by Kurnit on behalf of the defendants. These contracts include many terms of art and are customarily the subject of hard bargaining in the event that the artist and the producer both have established economic power. Here, however, no significant changes were made in the contracts as initially proposed by Kurnit on behalf of the other defendants.</w:t>
-      </w:r>
-    </w:p>
-    <w:p>
-      <w:r>
-        <w:t xml:space="preserve">After the contracts were executed, the parties undertook their performance. In the summer of 1969 the recording contract was assigned to Interrobang Productions, Inc. ("Interrobang"), as was the management contract a year later. Cashwest is the successor in interest to Interrobang. The management contract was assigned to Showcase Management, a company in which CP &amp; W had an interest, a demonstration record was prepared (a "demo") and thereafter Capital Records undertook to produce a Croce recording under the direction of Nick Vanet. This recording was published in the spring of 1969 and after its publication, Jim Croce worked hard to promote it. By the winter of 1969-70 it was apparent the album was a failure, and Jim turned to other pursuits.</w:t>
-      </w:r>
-    </w:p>
-    <w:p>
-      <w:r>
-        <w:t xml:space="preserve">In the fall of 1968 Kurnit represented the Croces in connection with a lease. In April, 1969 Kurnit listed his firm as the party to whom all ASCAP correspondence for Croce should be sent. In January, 1970 Kurnit executed a document as attorney in fact for the Croces and also was involved in the dispute between the Croces and their then manager.</w:t>
-      </w:r>
-    </w:p>
-    <w:p>
-      <w:r>
-        <w:t xml:space="preserve">Notwithstanding, on March 19, 1970 Jim and Ingrid, unhappy with the management with which they had been provided, sought legal advice with respect to breaking the contracts. They retained Robert Cushman ("Cushman") of Pepper, Hamilton &amp; Schatz in Philadelphia. On June 9, 1970 Croce wrote to Kurnit seeking to terminate the contracts and advising him that "Ingrid and I are getting out of music." In the summer of 1970, Cushman met with Kurnit and discussed the grievances which the Croces had expressed to him, supported at one point by a statement of Pistilli which, according to Cushman, established that the Croces had been defrauded. Some revisions and amendments to the contracts were discussed.</w:t>
-      </w:r>
-    </w:p>
-    <w:p>
-      <w:r>
-        <w:t xml:space="preserve">In December 1970 Ingrid became pregnant, and Jim returned to songwriting and performing. Thereafter, he sent material to West who expressed interest and delight. Cushman requested a further retainer to pursue the revision or cancellation of the contracts and never heard again from either of the Croces.</w:t>
-      </w:r>
-    </w:p>
-    <w:p>
-      <w:r>
-        <w:t xml:space="preserve">In the early part of 1971 West and Cashman worked with Croce and prepared a demo. With Kurnit's help, they sold the idea of its production to ABC, interested an established management agency in Croce with the result that Interrobang delegated its management contract for Croce to BNB Associates, Ltd. ("BNB") in September 1971. Once the relationship with the defendants resumed in 1971, Kurnit represented the Croces on various matters. After the summer of 1971 and the birth of his son in September, Jim's career began to move. His work was well received and in April 1972, ABC records contracted to manufacture, distribute and sell Croce records. Jim was on the road late in 1971 and 1972 promoting and performing. His career sky-rocketed and until September 20, 1973 the future appeared halcyon for all concerned. During 1972 Kurnit represented Croce on matters other than the contracts.</w:t>
-      </w:r>
-    </w:p>
-    <w:p>
-      <w:r>
-        <w:t xml:space="preserve">On September 20, 1973, after a concert in Louisiana, Croce took off in a private plane. The plane crashed in a thunderstorm, and Croce was killed.</w:t>
-      </w:r>
-    </w:p>
-    <w:p>
-      <w:r>
-        <w:t xml:space="preserve">Very shortly thereafter Kurnit visited Mrs. Croce and offered to represent the estate and to take care of the wrongful death action arising from the crash. On September 26, 1973, Kurnit became the attorney for the Estate and Mrs. Croce. In connection with the wrongful death action, Kurnit later stated on the form filed with the Appellate Division on October 4, 1973:</w:t>
-      </w:r>
-    </w:p>
-    <w:p>
-      <w:pPr>
-        <w:pStyle w:val="BlockQuote"/>
-      </w:pPr>
-      <w:r>
-        <w:t xml:space="preserve">"Ingrid Croce, and her deceased husband, James J. Croce, have been my clients since 1968. I have been their personal attorney in a majority of their legal matters."</w:t>
-      </w:r>
-    </w:p>
-    <w:p>
-      <w:r>
-        <w:t xml:space="preserve">Kurnit served as counsel to the estate from September 26, 1973 until June 24, 1976. During the spring of 1976 Kurnit, on behalf of the defendants, had consulted Donnenfeld and Brent, a Los Angeles law firm, with respect to a movie proposal. Thereafter, at his request on June 24, 1976 that firm was substituted for him as counsel for the estate.</w:t>
-      </w:r>
-    </w:p>
-    <w:p>
-      <w:r>
-        <w:t xml:space="preserve">In 1975, Mrs. Croce remarried and in the company of her husband discussed with Kurnit the use of certain material which had not been the subject of the contracts. These discussions, involving what the parties have termed "the estate sides," were the subject of the contract issues concerning the publication of "The Faces I Have Been" album resolved by the jury's Special Verdict. During these discussions Kurnit represented CP &amp; W and after the initial discussion, Mrs. Croce retained Ivan Hoffman, an attorney, to represent her. Hoffman and Kurnit exchanged correspondence, drafts and telephone calls. There is no evidence that Hoffman was consulted about the contracts or Mrs. Croce's rights which resulted from the contracts.</w:t>
-      </w:r>
-    </w:p>
-    <w:p>
-      <w:r>
-        <w:t xml:space="preserve">However, in November 1975 Mrs. Croce retained Howard Thaler to represent her on a number of matters unrelated to the contracts. At his deposition, Thaler invoked the attorney/client privilege when questioned about his discussions with Mrs. Croce about the contracts. Thaler's invocation of the privilege may imply that Thaler has information against Mrs. Croce's interests in this action. However, even assuming that this inference is permitted, Kurnit has failed to establish the date on which Mrs. Croce conferred with Thaler concerning the contracts prior to June 10, 1976.</w:t>
-      </w:r>
-    </w:p>
-    <w:p>
-      <w:r>
-        <w:t xml:space="preserve">On that day Thaler met with Donnenfeld and some discussion was had concerning Mrs. Croce's rights under the contracts. Mrs. Croce was advised that since the Estate had been referred to them by Kurnit, a conflict of interest existed which precluded their initiating any claim against Kurnit. It was pointed out, however, that since the Estate was shortly to be terminated, Mrs. Croce would thereafter initiate any action she felt appropriate. Obviously these issues had been discussed between Mrs. Croce and Thaler prior to June 10, 1976 but Kurnit has not sustained his burden of proof to establish an earlier date to end the toll of the statute of limitations as discussed below.</w:t>
-      </w:r>
-    </w:p>
-    <w:p>
-      <w:r>
-        <w:t xml:space="preserve">The Estate was closed on September 27, 1977 and this action was initiated on July 21, 1978.</w:t>
-      </w:r>
-    </w:p>
-    <w:p>
-      <w:r>
-        <w:t xml:space="preserve">During the period from 1968 to date the defendants received approximately $6.9 million as a consequence of the performance of the contracts. The recording and entertainment career of Croce is not atypical, representing as it does, initially a famine, and ultimately a feast. No expert who testified claimed the prescience to determine in advance what records the public will buy or in what amount. Though the returns on a successful record are unbelievably high, the risk of initial failure is also high. Judgment, taste, skill and luck far outweigh the time spent or the capital expended on any particular recording.</w:t>
-      </w:r>
-    </w:p>
-    <w:p>
-      <w:r>
-        <w:t xml:space="preserve">It is on these facts that Mrs. Croce's claims of unconscionability and breach of fiduciary duty, must be resolved, as well as the defendants' affirmative defenses of the statute of limitations and election of remedies. The claim of fraud has not been pressed by Mrs. Croce, and indeed there is no proof of misrepresentation, falsity or reliance except in connection with the fiduciary duty claims.</w:t>
-      </w:r>
-    </w:p>
-    <w:p>
-      <w:pPr>
-        <w:pStyle w:val="Heading4"/>
-      </w:pPr>
-      <w:bookmarkStart w:id="90" w:name="representation-by-kurnit"/>
-      <w:bookmarkEnd w:id="90"/>
-      <w:r>
         <w:t xml:space="preserve">1.</w:t>
       </w:r>
       <w:r>
@@ -3401,7 +3396,7 @@
       <w:r>
         <w:t xml:space="preserve"> </w:t>
       </w:r>
-      <w:hyperlink r:id="rId91">
+      <w:hyperlink r:id="rId90">
         <w:r>
           <w:rPr>
             <w:i/>
@@ -3424,7 +3419,7 @@
       <w:r>
         <w:t xml:space="preserve"> </w:t>
       </w:r>
-      <w:hyperlink r:id="rId92">
+      <w:hyperlink r:id="rId91">
         <w:r>
           <w:rPr>
             <w:i/>
@@ -3449,7 +3444,7 @@
       </w:r>
     </w:p>
     <w:p>
-      <w:hyperlink r:id="rId92">
+      <w:hyperlink r:id="rId91">
         <w:r>
           <w:rPr>
             <w:rStyle w:val="Link"/>
@@ -3475,101 +3470,101 @@
       <w:pPr>
         <w:pStyle w:val="Heading4"/>
       </w:pPr>
-      <w:bookmarkStart w:id="93" w:name="unconscionability-and-breach-of-fiduciary-duty"/>
+      <w:bookmarkStart w:id="92" w:name="unconscionability-and-breach-of-fiduciary-duty"/>
+      <w:bookmarkEnd w:id="92"/>
+      <w:r>
+        <w:t xml:space="preserve">3.</w:t>
+      </w:r>
+      <w:r>
+        <w:t xml:space="preserve"> </w:t>
+      </w:r>
+      <w:r>
+        <w:rPr>
+          <w:i/>
+        </w:rPr>
+        <w:t xml:space="preserve">Unconscionability and Breach of Fiduciary Duty</w:t>
+      </w:r>
+    </w:p>
+    <w:p>
+      <w:r>
+        <w:t xml:space="preserve">Mrs. Croce contends that the contracts were unconscionable. An unconscionable contract "affronts the sense of decency," … and usually involves gross onesidedness, lack of meaningful choice and susceptible clientele.… A claim of unconscionability "requires some showing of 'an absence of meaningful choice on the part of one of the parties together with contract terms which are unreasonably favorable to the other party.'"…</w:t>
+      </w:r>
+    </w:p>
+    <w:p>
+      <w:r>
+        <w:t xml:space="preserve">Additionally, Mrs. Croce alleges that defendants breached their fiduciary duty to the Croces. A fiduciary relationship is bound by a standard of fairness, good faith and loyalty.…</w:t>
+      </w:r>
+    </w:p>
+    <w:p>
+      <w:r>
+        <w:t xml:space="preserve">Substantial testimony was adduced on the subject of the inherent conflict presented by the control of the management contract by the publisher. The management contract, of course, served only the interest of the artist, although obviously the interest of the artist and his career were inextricably interwoven with the publication and promotion of his product. For example, BWB, when undertaking the assignment to manage Croce, immediately obtained a royalty rate increase, of course, thus affecting its own compensation.</w:t>
+      </w:r>
+    </w:p>
+    <w:p>
+      <w:r>
+        <w:t xml:space="preserve">The significance of management contracts depends on the needs of artists, some of whom are entirely capable of performing all the business and promotion duties while others seek to concentrate solely on their artistic efforts. As the relationship developed, Croce depended on his manager significantly, but the conflict between the artist and the producer does not so completely overbalance the mutuality of their interest as to make management and recording contracts held or controlled by the same interests, as occurred here, in and of itself, determinative of the issues of unfairness and unconscionability. Indeed, it was Kurnit who ultimately arranged for a separate management contract, albeit that the contract with BWB barred the manager from urging the artist to terminate the contracts.</w:t>
+      </w:r>
+    </w:p>
+    <w:p>
+      <w:r>
+        <w:t xml:space="preserve">As the facts stated above indicate, the contracts were hard bargains, signed by an artist without bargaining power, and favored the publishers, but as a matter of fact did not contain terms which shock the conscience or differed so grossly from industry norms as to be unconscionable by their terms. The contracts were free from fraud and although complex in nature, the provisions were not formulated so as to obfuscate or confuse the terms. Although Jim Croce might have thought that he retained the right to choose whether to exercise renewal options, this misconception does not establish that the contracts were unfair. Because of the uncertainty involved in the music business and the high risk of failure of new performers, the contracts, though favoring the defendants, were not unfair.… Therefore, I conclude that the terms of the contracts were neither unconscionable nor unfair and that Cashman and West did not breach a fiduciary duty.</w:t>
+      </w:r>
+    </w:p>
+    <w:p>
+      <w:r>
+        <w:t xml:space="preserve">In considering procedural unconscionability this court notes that the instant situation lacks the elements of haste and high pressure tactics … , and that the contracts did not provide for the sole benefit of the defendants, … Indeed, they benefitted the Croces by millions of dollars. Thus Kurnit's actions do not rise to the level of procedural unconscionability. Kurnit, however, as a lawyer and principal, failed to advise the Croces to retain independent counsel and proceeded to give legal advice to the Croces in explaining the contracts to them. These actions, as discussed above, constitute a breach of the fiduciary duty Kurnit owed the Croces.</w:t>
+      </w:r>
+    </w:p>
+    <w:p>
+      <w:pPr>
+        <w:pStyle w:val="Heading4"/>
+      </w:pPr>
+      <w:bookmarkStart w:id="93" w:name="remedy"/>
       <w:bookmarkEnd w:id="93"/>
       <w:r>
-        <w:t xml:space="preserve">3.</w:t>
-      </w:r>
-      <w:r>
-        <w:t xml:space="preserve"> </w:t>
-      </w:r>
-      <w:r>
-        <w:rPr>
-          <w:i/>
-        </w:rPr>
-        <w:t xml:space="preserve">Unconscionability and Breach of Fiduciary Duty</w:t>
-      </w:r>
-    </w:p>
-    <w:p>
-      <w:r>
-        <w:t xml:space="preserve">Mrs. Croce contends that the contracts were unconscionable. An unconscionable contract "affronts the sense of decency," … and usually involves gross onesidedness, lack of meaningful choice and susceptible clientele.… A claim of unconscionability "requires some showing of 'an absence of meaningful choice on the part of one of the parties together with contract terms which are unreasonably favorable to the other party.'"…</w:t>
-      </w:r>
-    </w:p>
-    <w:p>
-      <w:r>
-        <w:t xml:space="preserve">Additionally, Mrs. Croce alleges that defendants breached their fiduciary duty to the Croces. A fiduciary relationship is bound by a standard of fairness, good faith and loyalty.…</w:t>
-      </w:r>
-    </w:p>
-    <w:p>
-      <w:r>
-        <w:t xml:space="preserve">Substantial testimony was adduced on the subject of the inherent conflict presented by the control of the management contract by the publisher. The management contract, of course, served only the interest of the artist, although obviously the interest of the artist and his career were inextricably interwoven with the publication and promotion of his product. For example, BWB, when undertaking the assignment to manage Croce, immediately obtained a royalty rate increase, of course, thus affecting its own compensation.</w:t>
-      </w:r>
-    </w:p>
-    <w:p>
-      <w:r>
-        <w:t xml:space="preserve">The significance of management contracts depends on the needs of artists, some of whom are entirely capable of performing all the business and promotion duties while others seek to concentrate solely on their artistic efforts. As the relationship developed, Croce depended on his manager significantly, but the conflict between the artist and the producer does not so completely overbalance the mutuality of their interest as to make management and recording contracts held or controlled by the same interests, as occurred here, in and of itself, determinative of the issues of unfairness and unconscionability. Indeed, it was Kurnit who ultimately arranged for a separate management contract, albeit that the contract with BWB barred the manager from urging the artist to terminate the contracts.</w:t>
-      </w:r>
-    </w:p>
-    <w:p>
-      <w:r>
-        <w:t xml:space="preserve">As the facts stated above indicate, the contracts were hard bargains, signed by an artist without bargaining power, and favored the publishers, but as a matter of fact did not contain terms which shock the conscience or differed so grossly from industry norms as to be unconscionable by their terms. The contracts were free from fraud and although complex in nature, the provisions were not formulated so as to obfuscate or confuse the terms. Although Jim Croce might have thought that he retained the right to choose whether to exercise renewal options, this misconception does not establish that the contracts were unfair. Because of the uncertainty involved in the music business and the high risk of failure of new performers, the contracts, though favoring the defendants, were not unfair.… Therefore, I conclude that the terms of the contracts were neither unconscionable nor unfair and that Cashman and West did not breach a fiduciary duty.</w:t>
-      </w:r>
-    </w:p>
-    <w:p>
-      <w:r>
-        <w:t xml:space="preserve">In considering procedural unconscionability this court notes that the instant situation lacks the elements of haste and high pressure tactics … , and that the contracts did not provide for the sole benefit of the defendants, … Indeed, they benefitted the Croces by millions of dollars. Thus Kurnit's actions do not rise to the level of procedural unconscionability. Kurnit, however, as a lawyer and principal, failed to advise the Croces to retain independent counsel and proceeded to give legal advice to the Croces in explaining the contracts to them. These actions, as discussed above, constitute a breach of the fiduciary duty Kurnit owed the Croces.</w:t>
-      </w:r>
-    </w:p>
-    <w:p>
-      <w:pPr>
-        <w:pStyle w:val="Heading4"/>
-      </w:pPr>
-      <w:bookmarkStart w:id="94" w:name="remedy"/>
+        <w:t xml:space="preserve">4.</w:t>
+      </w:r>
+      <w:r>
+        <w:t xml:space="preserve"> </w:t>
+      </w:r>
+      <w:r>
+        <w:rPr>
+          <w:i/>
+        </w:rPr>
+        <w:t xml:space="preserve">Remedy</w:t>
+      </w:r>
+    </w:p>
+    <w:p>
+      <w:r>
+        <w:t xml:space="preserve">Mrs. Croce seeks rescission of the contracts or more specifically termination of the contracts on the date of judgment.…</w:t>
+      </w:r>
+    </w:p>
+    <w:p>
+      <w:r>
+        <w:t xml:space="preserve">The breach of fiduciary duty by Kurnit is not so fundamental as to defeat the intent or purpose of the contract.</w:t>
+      </w:r>
+    </w:p>
+    <w:p>
+      <w:r>
+        <w:t xml:space="preserve">Moreover, the contracts have been performed. In attempting to return to the status quo Mrs. Croce would have the defendants retain the money they received under the contracts as compensation for their services and return the master tapes and copyrights to her. Defendants oppose this remedy as unjust enrichment. Although this court has difficulty perceiving how the status quo ante could ever be determined, achieving this possibility does not make rescission appropriate when, as in the instant case, the breach of fiduciary duty is not a breach going to the root of the contract.</w:t>
+      </w:r>
+    </w:p>
+    <w:p>
+      <w:r>
+        <w:t xml:space="preserve">Mrs. Croce is, however, entitled to damages resulting from Kurnit's breach of fiduciary duty in failing to advise the Croces to seek independent counsel. Given the bifurcated nature of this lawsuit, and the fact that, but for Kurnit's breach, the second branch of Mrs. Croce's complaint, claiming fraud, unconscionability, and breach of fiduciary duty, would in all likelihood not have arisen, this court assesses Mrs. Croce's damages to be the costs and attorneys' fees expended in prosecuting those claims, and determines that Kurnit is liable for this amount.…</w:t>
+      </w:r>
+    </w:p>
+    <w:p>
+      <w:r>
+        <w:t xml:space="preserve">IT IS SO ORDERED.</w:t>
+      </w:r>
+    </w:p>
+    <w:p>
+      <w:pPr>
+        <w:pStyle w:val="Heading3"/>
+      </w:pPr>
+      <w:bookmarkStart w:id="94" w:name="totally-optional-reading-viewing"/>
       <w:bookmarkEnd w:id="94"/>
-      <w:r>
-        <w:t xml:space="preserve">4.</w:t>
-      </w:r>
-      <w:r>
-        <w:t xml:space="preserve"> </w:t>
-      </w:r>
-      <w:r>
-        <w:rPr>
-          <w:i/>
-        </w:rPr>
-        <w:t xml:space="preserve">Remedy</w:t>
-      </w:r>
-    </w:p>
-    <w:p>
-      <w:r>
-        <w:t xml:space="preserve">Mrs. Croce seeks rescission of the contracts or more specifically termination of the contracts on the date of judgment.…</w:t>
-      </w:r>
-    </w:p>
-    <w:p>
-      <w:r>
-        <w:t xml:space="preserve">The breach of fiduciary duty by Kurnit is not so fundamental as to defeat the intent or purpose of the contract.</w:t>
-      </w:r>
-    </w:p>
-    <w:p>
-      <w:r>
-        <w:t xml:space="preserve">Moreover, the contracts have been performed. In attempting to return to the status quo Mrs. Croce would have the defendants retain the money they received under the contracts as compensation for their services and return the master tapes and copyrights to her. Defendants oppose this remedy as unjust enrichment. Although this court has difficulty perceiving how the status quo ante could ever be determined, achieving this possibility does not make rescission appropriate when, as in the instant case, the breach of fiduciary duty is not a breach going to the root of the contract.</w:t>
-      </w:r>
-    </w:p>
-    <w:p>
-      <w:r>
-        <w:t xml:space="preserve">Mrs. Croce is, however, entitled to damages resulting from Kurnit's breach of fiduciary duty in failing to advise the Croces to seek independent counsel. Given the bifurcated nature of this lawsuit, and the fact that, but for Kurnit's breach, the second branch of Mrs. Croce's complaint, claiming fraud, unconscionability, and breach of fiduciary duty, would in all likelihood not have arisen, this court assesses Mrs. Croce's damages to be the costs and attorneys' fees expended in prosecuting those claims, and determines that Kurnit is liable for this amount.…</w:t>
-      </w:r>
-    </w:p>
-    <w:p>
-      <w:r>
-        <w:t xml:space="preserve">IT IS SO ORDERED.</w:t>
-      </w:r>
-    </w:p>
-    <w:p>
-      <w:pPr>
-        <w:pStyle w:val="Heading3"/>
-      </w:pPr>
-      <w:bookmarkStart w:id="95" w:name="totally-optional-reading-viewing"/>
-      <w:bookmarkEnd w:id="95"/>
       <w:r>
         <w:t xml:space="preserve">Totally Optional Reading &amp; Viewing</w:t>
       </w:r>
@@ -3590,7 +3585,7 @@
           <w:ilvl w:val="0"/>
         </w:numPr>
       </w:pPr>
-      <w:hyperlink r:id="rId96">
+      <w:hyperlink r:id="rId95">
         <w:r>
           <w:rPr>
             <w:rStyle w:val="Link"/>
@@ -3607,7 +3602,7 @@
           <w:ilvl w:val="0"/>
         </w:numPr>
       </w:pPr>
-      <w:hyperlink r:id="rId97">
+      <w:hyperlink r:id="rId96">
         <w:r>
           <w:rPr>
             <w:rStyle w:val="Link"/>
@@ -3624,7 +3619,7 @@
           <w:ilvl w:val="0"/>
         </w:numPr>
       </w:pPr>
-      <w:hyperlink r:id="rId98">
+      <w:hyperlink r:id="rId97">
         <w:r>
           <w:rPr>
             <w:rStyle w:val="Link"/>
@@ -3649,7 +3644,7 @@
           <w:ilvl w:val="0"/>
         </w:numPr>
       </w:pPr>
-      <w:hyperlink r:id="rId99">
+      <w:hyperlink r:id="rId98">
         <w:r>
           <w:rPr>
             <w:rStyle w:val="Link"/>
@@ -3685,7 +3680,7 @@
       <w:r>
         <w:t xml:space="preserve"> </w:t>
       </w:r>
-      <w:hyperlink r:id="rId100">
+      <w:hyperlink r:id="rId99">
         <w:r>
           <w:rPr>
             <w:rStyle w:val="Link"/>
@@ -3741,7 +3736,7 @@
           <w:ilvl w:val="1"/>
         </w:numPr>
       </w:pPr>
-      <w:hyperlink r:id="rId101">
+      <w:hyperlink r:id="rId100">
         <w:r>
           <w:rPr>
             <w:rStyle w:val="Link"/>
@@ -3767,7 +3762,7 @@
       <w:r>
         <w:t xml:space="preserve"> </w:t>
       </w:r>
-      <w:hyperlink r:id="rId102">
+      <w:hyperlink r:id="rId101">
         <w:r>
           <w:rPr>
             <w:rStyle w:val="Link"/>
@@ -3787,7 +3782,7 @@
           <w:ilvl w:val="1"/>
         </w:numPr>
       </w:pPr>
-      <w:hyperlink r:id="rId103">
+      <w:hyperlink r:id="rId102">
         <w:r>
           <w:rPr>
             <w:rStyle w:val="Link"/>
@@ -3807,7 +3802,7 @@
           <w:ilvl w:val="0"/>
         </w:numPr>
       </w:pPr>
-      <w:hyperlink r:id="rId104">
+      <w:hyperlink r:id="rId103">
         <w:r>
           <w:rPr>
             <w:rStyle w:val="Link"/>
@@ -3830,7 +3825,7 @@
           <w:ilvl w:val="0"/>
         </w:numPr>
       </w:pPr>
-      <w:hyperlink r:id="rId105">
+      <w:hyperlink r:id="rId104">
         <w:r>
           <w:rPr>
             <w:rStyle w:val="Link"/>
@@ -3847,7 +3842,7 @@
           <w:ilvl w:val="0"/>
         </w:numPr>
       </w:pPr>
-      <w:hyperlink r:id="rId106">
+      <w:hyperlink r:id="rId105">
         <w:r>
           <w:rPr>
             <w:rStyle w:val="Link"/>
@@ -3864,7 +3859,7 @@
           <w:ilvl w:val="0"/>
         </w:numPr>
       </w:pPr>
-      <w:hyperlink r:id="rId107">
+      <w:hyperlink r:id="rId106">
         <w:r>
           <w:rPr>
             <w:rStyle w:val="Link"/>
@@ -3969,7 +3964,7 @@
     </w:lvl>
   </w:abstractNum>
   <w:abstractNum w:abstractNumId="990">
-    <w:nsid w:val="a95bf932"/>
+    <w:nsid w:val="3a8e4b98"/>
     <w:multiLevelType w:val="multilevel"/>
     <w:lvl w:ilvl="0">
       <w:numFmt w:val="bullet"/>
@@ -4050,7 +4045,7 @@
     </w:lvl>
   </w:abstractNum>
   <w:abstractNum w:abstractNumId="991">
-    <w:nsid w:val="54085c8f"/>
+    <w:nsid w:val="a74c8ce8"/>
     <w:multiLevelType w:val="multilevel"/>
     <w:lvl w:ilvl="0">
       <w:numFmt w:val="bullet"/>
@@ -4131,7 +4126,7 @@
     </w:lvl>
   </w:abstractNum>
   <w:abstractNum w:abstractNumId="99411">
-    <w:nsid w:val="5dffe0d0"/>
+    <w:nsid w:val="7c45db01"/>
     <w:multiLevelType w:val="multilevel"/>
     <w:lvl w:ilvl="0">
       <w:start w:val="1"/>

</xml_diff>